<commit_message>
modification on the layout
</commit_message>
<xml_diff>
--- a/Web/DMS Front Office/DMS Front Office.docx
+++ b/Web/DMS Front Office/DMS Front Office.docx
@@ -1,6 +1,6 @@
 
 <file path=word/document.xml><?xml version="1.0" encoding="utf-8"?>
-<w:document xmlns:wpc="http://schemas.microsoft.com/office/word/2010/wordprocessingCanvas" xmlns:cx="http://schemas.microsoft.com/office/drawing/2014/chartex" xmlns:cx1="http://schemas.microsoft.com/office/drawing/2015/9/8/chartex" xmlns:cx2="http://schemas.microsoft.com/office/drawing/2015/10/21/chartex" xmlns:cx3="http://schemas.microsoft.com/office/drawing/2016/5/9/chartex" xmlns:cx4="http://schemas.microsoft.com/office/drawing/2016/5/10/chartex" xmlns:cx5="http://schemas.microsoft.com/office/drawing/2016/5/11/chartex" xmlns:cx6="http://schemas.microsoft.com/office/drawing/2016/5/12/chartex" xmlns:cx7="http://schemas.microsoft.com/office/drawing/2016/5/13/chartex" xmlns:cx8="http://schemas.microsoft.com/office/drawing/2016/5/14/chartex" xmlns:mc="http://schemas.openxmlformats.org/markup-compatibility/2006" xmlns:aink="http://schemas.microsoft.com/office/drawing/2016/ink" xmlns:am3d="http://schemas.microsoft.com/office/drawing/2017/model3d" xmlns:o="urn:schemas-microsoft-com:office:office" xmlns:r="http://schemas.openxmlformats.org/officeDocument/2006/relationships" xmlns:m="http://schemas.openxmlformats.org/officeDocument/2006/math" xmlns:v="urn:schemas-microsoft-com:vml" xmlns:wp14="http://schemas.microsoft.com/office/word/2010/wordprocessingDrawing" xmlns:wp="http://schemas.openxmlformats.org/drawingml/2006/wordprocessingDrawing" xmlns:w10="urn:schemas-microsoft-com:office:word" xmlns:w="http://schemas.openxmlformats.org/wordprocessingml/2006/main" xmlns:w14="http://schemas.microsoft.com/office/word/2010/wordml" xmlns:w15="http://schemas.microsoft.com/office/word/2012/wordml" xmlns:w16cid="http://schemas.microsoft.com/office/word/2016/wordml/cid" xmlns:w16se="http://schemas.microsoft.com/office/word/2015/wordml/symex" xmlns:wpg="http://schemas.microsoft.com/office/word/2010/wordprocessingGroup" xmlns:wpi="http://schemas.microsoft.com/office/word/2010/wordprocessingInk" xmlns:wne="http://schemas.microsoft.com/office/word/2006/wordml" xmlns:wps="http://schemas.microsoft.com/office/word/2010/wordprocessingShape" mc:Ignorable="w14 w15 w16se w16cid wp14">
+<w:document xmlns:wpc="http://schemas.microsoft.com/office/word/2010/wordprocessingCanvas" xmlns:cx="http://schemas.microsoft.com/office/drawing/2014/chartex" xmlns:mc="http://schemas.openxmlformats.org/markup-compatibility/2006" xmlns:o="urn:schemas-microsoft-com:office:office" xmlns:r="http://schemas.openxmlformats.org/officeDocument/2006/relationships" xmlns:m="http://schemas.openxmlformats.org/officeDocument/2006/math" xmlns:v="urn:schemas-microsoft-com:vml" xmlns:wp14="http://schemas.microsoft.com/office/word/2010/wordprocessingDrawing" xmlns:wp="http://schemas.openxmlformats.org/drawingml/2006/wordprocessingDrawing" xmlns:w10="urn:schemas-microsoft-com:office:word" xmlns:w="http://schemas.openxmlformats.org/wordprocessingml/2006/main" xmlns:w14="http://schemas.microsoft.com/office/word/2010/wordml" xmlns:w15="http://schemas.microsoft.com/office/word/2012/wordml" xmlns:w16se="http://schemas.microsoft.com/office/word/2015/wordml/symex" xmlns:wpg="http://schemas.microsoft.com/office/word/2010/wordprocessingGroup" xmlns:wpi="http://schemas.microsoft.com/office/word/2010/wordprocessingInk" xmlns:wne="http://schemas.microsoft.com/office/word/2006/wordml" xmlns:wps="http://schemas.microsoft.com/office/word/2010/wordprocessingShape" mc:Ignorable="w14 w15 w16se wp14">
   <w:background w:color="FFFFFF"/>
   <w:body>
     <w:p>
@@ -79,7 +79,7 @@
           <w:rFonts w:ascii="Helvetica" w:eastAsia="Times New Roman" w:hAnsi="Helvetica" w:cs="Helvetica"/>
         </w:rPr>
       </w:pPr>
-      <w:bookmarkStart w:id="0" w:name="_Toc509218353"/>
+      <w:bookmarkStart w:id="0" w:name="_Toc509233063"/>
       <w:r>
         <w:rPr>
           <w:rFonts w:ascii="Helvetica" w:eastAsia="Times New Roman" w:hAnsi="Helvetica" w:cs="Helvetica"/>
@@ -159,7 +159,7 @@
           <w:szCs w:val="21"/>
         </w:rPr>
         <w:pict>
-          <v:rect id="_x0000_i1026" style="width:0;height:0" o:hralign="center" o:hrstd="t" o:hr="t" fillcolor="#a0a0a0" stroked="f"/>
+          <v:rect id="_x0000_i1025" style="width:0;height:0" o:hralign="center" o:hrstd="t" o:hr="t" fillcolor="#a0a0a0" stroked="f"/>
         </w:pict>
       </w:r>
     </w:p>
@@ -186,6 +186,12 @@
     </w:p>
     <w:sdt>
       <w:sdtPr>
+        <w:rPr>
+          <w:rFonts w:ascii="Times New Roman" w:eastAsiaTheme="minorEastAsia" w:hAnsi="Times New Roman" w:cs="Times New Roman"/>
+          <w:color w:val="auto"/>
+          <w:sz w:val="24"/>
+          <w:szCs w:val="24"/>
+        </w:rPr>
         <w:id w:val="-479546930"/>
         <w:docPartObj>
           <w:docPartGallery w:val="Table of Contents"/>
@@ -194,13 +200,9 @@
       </w:sdtPr>
       <w:sdtEndPr>
         <w:rPr>
-          <w:rFonts w:ascii="Times New Roman" w:eastAsiaTheme="minorEastAsia" w:hAnsi="Times New Roman" w:cs="Times New Roman"/>
           <w:b/>
           <w:bCs/>
           <w:noProof/>
-          <w:color w:val="auto"/>
-          <w:sz w:val="24"/>
-          <w:szCs w:val="24"/>
         </w:rPr>
       </w:sdtEndPr>
       <w:sdtContent>
@@ -219,7 +221,10 @@
               <w:tab w:val="right" w:leader="dot" w:pos="9350"/>
             </w:tabs>
             <w:rPr>
+              <w:rFonts w:asciiTheme="minorHAnsi" w:hAnsiTheme="minorHAnsi" w:cstheme="minorBidi"/>
               <w:noProof/>
+              <w:sz w:val="22"/>
+              <w:szCs w:val="22"/>
             </w:rPr>
           </w:pPr>
           <w:r>
@@ -231,7 +236,7 @@
           <w:r>
             <w:fldChar w:fldCharType="separate"/>
           </w:r>
-          <w:hyperlink w:anchor="_Toc509218353" w:history="1">
+          <w:hyperlink w:anchor="_Toc509233063" w:history="1">
             <w:r>
               <w:rPr>
                 <w:rStyle w:val="Hyperlink"/>
@@ -259,7 +264,7 @@
                 <w:noProof/>
                 <w:webHidden/>
               </w:rPr>
-              <w:instrText xml:space="preserve"> PAGEREF _Toc509218353 \h </w:instrText>
+              <w:instrText xml:space="preserve"> PAGEREF _Toc509233063 \h </w:instrText>
             </w:r>
             <w:r>
               <w:rPr>
@@ -297,10 +302,13 @@
               <w:tab w:val="right" w:leader="dot" w:pos="9350"/>
             </w:tabs>
             <w:rPr>
+              <w:rFonts w:asciiTheme="minorHAnsi" w:hAnsiTheme="minorHAnsi" w:cstheme="minorBidi"/>
               <w:noProof/>
+              <w:sz w:val="22"/>
+              <w:szCs w:val="22"/>
             </w:rPr>
           </w:pPr>
-          <w:hyperlink w:anchor="_Toc509218354" w:history="1">
+          <w:hyperlink w:anchor="_Toc509233064" w:history="1">
             <w:r>
               <w:rPr>
                 <w:rStyle w:val="Hyperlink"/>
@@ -327,7 +335,7 @@
                 <w:noProof/>
                 <w:webHidden/>
               </w:rPr>
-              <w:instrText xml:space="preserve"> PAGEREF _Toc509218354 \h </w:instrText>
+              <w:instrText xml:space="preserve"> PAGEREF _Toc509233064 \h </w:instrText>
             </w:r>
             <w:r>
               <w:rPr>
@@ -365,10 +373,13 @@
               <w:tab w:val="right" w:leader="dot" w:pos="9350"/>
             </w:tabs>
             <w:rPr>
+              <w:rFonts w:asciiTheme="minorHAnsi" w:hAnsiTheme="minorHAnsi" w:cstheme="minorBidi"/>
               <w:noProof/>
+              <w:sz w:val="22"/>
+              <w:szCs w:val="22"/>
             </w:rPr>
           </w:pPr>
-          <w:hyperlink w:anchor="_Toc509218355" w:history="1">
+          <w:hyperlink w:anchor="_Toc509233065" w:history="1">
             <w:r>
               <w:rPr>
                 <w:rStyle w:val="Hyperlink"/>
@@ -395,7 +406,7 @@
                 <w:noProof/>
                 <w:webHidden/>
               </w:rPr>
-              <w:instrText xml:space="preserve"> PAGEREF _Toc509218355 \h </w:instrText>
+              <w:instrText xml:space="preserve"> PAGEREF _Toc509233065 \h </w:instrText>
             </w:r>
             <w:r>
               <w:rPr>
@@ -433,10 +444,13 @@
               <w:tab w:val="right" w:leader="dot" w:pos="9350"/>
             </w:tabs>
             <w:rPr>
+              <w:rFonts w:asciiTheme="minorHAnsi" w:hAnsiTheme="minorHAnsi" w:cstheme="minorBidi"/>
               <w:noProof/>
+              <w:sz w:val="22"/>
+              <w:szCs w:val="22"/>
             </w:rPr>
           </w:pPr>
-          <w:hyperlink w:anchor="_Toc509218356" w:history="1">
+          <w:hyperlink w:anchor="_Toc509233066" w:history="1">
             <w:r>
               <w:rPr>
                 <w:rStyle w:val="Hyperlink"/>
@@ -463,7 +477,7 @@
                 <w:noProof/>
                 <w:webHidden/>
               </w:rPr>
-              <w:instrText xml:space="preserve"> PAGEREF _Toc509218356 \h </w:instrText>
+              <w:instrText xml:space="preserve"> PAGEREF _Toc509233066 \h </w:instrText>
             </w:r>
             <w:r>
               <w:rPr>
@@ -501,10 +515,13 @@
               <w:tab w:val="right" w:leader="dot" w:pos="9350"/>
             </w:tabs>
             <w:rPr>
+              <w:rFonts w:asciiTheme="minorHAnsi" w:hAnsiTheme="minorHAnsi" w:cstheme="minorBidi"/>
               <w:noProof/>
+              <w:sz w:val="22"/>
+              <w:szCs w:val="22"/>
             </w:rPr>
           </w:pPr>
-          <w:hyperlink w:anchor="_Toc509218357" w:history="1">
+          <w:hyperlink w:anchor="_Toc509233067" w:history="1">
             <w:r>
               <w:rPr>
                 <w:rStyle w:val="Hyperlink"/>
@@ -531,7 +548,7 @@
                 <w:noProof/>
                 <w:webHidden/>
               </w:rPr>
-              <w:instrText xml:space="preserve"> PAGEREF _Toc509218357 \h </w:instrText>
+              <w:instrText xml:space="preserve"> PAGEREF _Toc509233067 \h </w:instrText>
             </w:r>
             <w:r>
               <w:rPr>
@@ -569,10 +586,13 @@
               <w:tab w:val="right" w:leader="dot" w:pos="9350"/>
             </w:tabs>
             <w:rPr>
+              <w:rFonts w:asciiTheme="minorHAnsi" w:hAnsiTheme="minorHAnsi" w:cstheme="minorBidi"/>
               <w:noProof/>
+              <w:sz w:val="22"/>
+              <w:szCs w:val="22"/>
             </w:rPr>
           </w:pPr>
-          <w:hyperlink w:anchor="_Toc509218358" w:history="1">
+          <w:hyperlink w:anchor="_Toc509233068" w:history="1">
             <w:r>
               <w:rPr>
                 <w:rStyle w:val="Hyperlink"/>
@@ -599,7 +619,7 @@
                 <w:noProof/>
                 <w:webHidden/>
               </w:rPr>
-              <w:instrText xml:space="preserve"> PAGEREF _Toc509218358 \h </w:instrText>
+              <w:instrText xml:space="preserve"> PAGEREF _Toc509233068 \h </w:instrText>
             </w:r>
             <w:r>
               <w:rPr>
@@ -637,10 +657,13 @@
               <w:tab w:val="right" w:leader="dot" w:pos="9350"/>
             </w:tabs>
             <w:rPr>
+              <w:rFonts w:asciiTheme="minorHAnsi" w:hAnsiTheme="minorHAnsi" w:cstheme="minorBidi"/>
               <w:noProof/>
+              <w:sz w:val="22"/>
+              <w:szCs w:val="22"/>
             </w:rPr>
           </w:pPr>
-          <w:hyperlink w:anchor="_Toc509218359" w:history="1">
+          <w:hyperlink w:anchor="_Toc509233069" w:history="1">
             <w:r>
               <w:rPr>
                 <w:rStyle w:val="Hyperlink"/>
@@ -667,7 +690,7 @@
                 <w:noProof/>
                 <w:webHidden/>
               </w:rPr>
-              <w:instrText xml:space="preserve"> PAGEREF _Toc509218359 \h </w:instrText>
+              <w:instrText xml:space="preserve"> PAGEREF _Toc509233069 \h </w:instrText>
             </w:r>
             <w:r>
               <w:rPr>
@@ -705,10 +728,13 @@
               <w:tab w:val="right" w:leader="dot" w:pos="9350"/>
             </w:tabs>
             <w:rPr>
+              <w:rFonts w:asciiTheme="minorHAnsi" w:hAnsiTheme="minorHAnsi" w:cstheme="minorBidi"/>
               <w:noProof/>
+              <w:sz w:val="22"/>
+              <w:szCs w:val="22"/>
             </w:rPr>
           </w:pPr>
-          <w:hyperlink w:anchor="_Toc509218360" w:history="1">
+          <w:hyperlink w:anchor="_Toc509233070" w:history="1">
             <w:r>
               <w:rPr>
                 <w:rStyle w:val="Hyperlink"/>
@@ -735,7 +761,7 @@
                 <w:noProof/>
                 <w:webHidden/>
               </w:rPr>
-              <w:instrText xml:space="preserve"> PAGEREF _Toc509218360 \h </w:instrText>
+              <w:instrText xml:space="preserve"> PAGEREF _Toc509233070 \h </w:instrText>
             </w:r>
             <w:r>
               <w:rPr>
@@ -773,10 +799,13 @@
               <w:tab w:val="right" w:leader="dot" w:pos="9350"/>
             </w:tabs>
             <w:rPr>
+              <w:rFonts w:asciiTheme="minorHAnsi" w:hAnsiTheme="minorHAnsi" w:cstheme="minorBidi"/>
               <w:noProof/>
+              <w:sz w:val="22"/>
+              <w:szCs w:val="22"/>
             </w:rPr>
           </w:pPr>
-          <w:hyperlink w:anchor="_Toc509218361" w:history="1">
+          <w:hyperlink w:anchor="_Toc509233071" w:history="1">
             <w:r>
               <w:rPr>
                 <w:rStyle w:val="Hyperlink"/>
@@ -803,7 +832,7 @@
                 <w:noProof/>
                 <w:webHidden/>
               </w:rPr>
-              <w:instrText xml:space="preserve"> PAGEREF _Toc509218361 \h </w:instrText>
+              <w:instrText xml:space="preserve"> PAGEREF _Toc509233071 \h </w:instrText>
             </w:r>
             <w:r>
               <w:rPr>
@@ -841,10 +870,13 @@
               <w:tab w:val="right" w:leader="dot" w:pos="9350"/>
             </w:tabs>
             <w:rPr>
+              <w:rFonts w:asciiTheme="minorHAnsi" w:hAnsiTheme="minorHAnsi" w:cstheme="minorBidi"/>
               <w:noProof/>
+              <w:sz w:val="22"/>
+              <w:szCs w:val="22"/>
             </w:rPr>
           </w:pPr>
-          <w:hyperlink w:anchor="_Toc509218362" w:history="1">
+          <w:hyperlink w:anchor="_Toc509233072" w:history="1">
             <w:r>
               <w:rPr>
                 <w:rStyle w:val="Hyperlink"/>
@@ -871,7 +903,7 @@
                 <w:noProof/>
                 <w:webHidden/>
               </w:rPr>
-              <w:instrText xml:space="preserve"> PAGEREF _Toc509218362 \h </w:instrText>
+              <w:instrText xml:space="preserve"> PAGEREF _Toc509233072 \h </w:instrText>
             </w:r>
             <w:r>
               <w:rPr>
@@ -892,6 +924,432 @@
                 <w:webHidden/>
               </w:rPr>
               <w:t>18</w:t>
+            </w:r>
+            <w:r>
+              <w:rPr>
+                <w:noProof/>
+                <w:webHidden/>
+              </w:rPr>
+              <w:fldChar w:fldCharType="end"/>
+            </w:r>
+          </w:hyperlink>
+        </w:p>
+        <w:p>
+          <w:pPr>
+            <w:pStyle w:val="TOC3"/>
+            <w:tabs>
+              <w:tab w:val="right" w:leader="dot" w:pos="9350"/>
+            </w:tabs>
+            <w:rPr>
+              <w:rFonts w:asciiTheme="minorHAnsi" w:hAnsiTheme="minorHAnsi" w:cstheme="minorBidi"/>
+              <w:noProof/>
+              <w:sz w:val="22"/>
+              <w:szCs w:val="22"/>
+            </w:rPr>
+          </w:pPr>
+          <w:hyperlink w:anchor="_Toc509233073" w:history="1">
+            <w:r>
+              <w:rPr>
+                <w:rStyle w:val="Hyperlink"/>
+                <w:noProof/>
+              </w:rPr>
+              <w:t>Calendar</w:t>
+            </w:r>
+            <w:r>
+              <w:rPr>
+                <w:noProof/>
+                <w:webHidden/>
+              </w:rPr>
+              <w:tab/>
+            </w:r>
+            <w:r>
+              <w:rPr>
+                <w:noProof/>
+                <w:webHidden/>
+              </w:rPr>
+              <w:fldChar w:fldCharType="begin"/>
+            </w:r>
+            <w:r>
+              <w:rPr>
+                <w:noProof/>
+                <w:webHidden/>
+              </w:rPr>
+              <w:instrText xml:space="preserve"> PAGEREF _Toc509233073 \h </w:instrText>
+            </w:r>
+            <w:r>
+              <w:rPr>
+                <w:noProof/>
+                <w:webHidden/>
+              </w:rPr>
+            </w:r>
+            <w:r>
+              <w:rPr>
+                <w:noProof/>
+                <w:webHidden/>
+              </w:rPr>
+              <w:fldChar w:fldCharType="separate"/>
+            </w:r>
+            <w:r>
+              <w:rPr>
+                <w:noProof/>
+                <w:webHidden/>
+              </w:rPr>
+              <w:t>18</w:t>
+            </w:r>
+            <w:r>
+              <w:rPr>
+                <w:noProof/>
+                <w:webHidden/>
+              </w:rPr>
+              <w:fldChar w:fldCharType="end"/>
+            </w:r>
+          </w:hyperlink>
+        </w:p>
+        <w:p>
+          <w:pPr>
+            <w:pStyle w:val="TOC3"/>
+            <w:tabs>
+              <w:tab w:val="right" w:leader="dot" w:pos="9350"/>
+            </w:tabs>
+            <w:rPr>
+              <w:rFonts w:asciiTheme="minorHAnsi" w:hAnsiTheme="minorHAnsi" w:cstheme="minorBidi"/>
+              <w:noProof/>
+              <w:sz w:val="22"/>
+              <w:szCs w:val="22"/>
+            </w:rPr>
+          </w:pPr>
+          <w:hyperlink w:anchor="_Toc509233074" w:history="1">
+            <w:r>
+              <w:rPr>
+                <w:rStyle w:val="Hyperlink"/>
+                <w:noProof/>
+              </w:rPr>
+              <w:t>Quick Order</w:t>
+            </w:r>
+            <w:r>
+              <w:rPr>
+                <w:noProof/>
+                <w:webHidden/>
+              </w:rPr>
+              <w:tab/>
+            </w:r>
+            <w:r>
+              <w:rPr>
+                <w:noProof/>
+                <w:webHidden/>
+              </w:rPr>
+              <w:fldChar w:fldCharType="begin"/>
+            </w:r>
+            <w:r>
+              <w:rPr>
+                <w:noProof/>
+                <w:webHidden/>
+              </w:rPr>
+              <w:instrText xml:space="preserve"> PAGEREF _Toc509233074 \h </w:instrText>
+            </w:r>
+            <w:r>
+              <w:rPr>
+                <w:noProof/>
+                <w:webHidden/>
+              </w:rPr>
+            </w:r>
+            <w:r>
+              <w:rPr>
+                <w:noProof/>
+                <w:webHidden/>
+              </w:rPr>
+              <w:fldChar w:fldCharType="separate"/>
+            </w:r>
+            <w:r>
+              <w:rPr>
+                <w:noProof/>
+                <w:webHidden/>
+              </w:rPr>
+              <w:t>18</w:t>
+            </w:r>
+            <w:r>
+              <w:rPr>
+                <w:noProof/>
+                <w:webHidden/>
+              </w:rPr>
+              <w:fldChar w:fldCharType="end"/>
+            </w:r>
+          </w:hyperlink>
+        </w:p>
+        <w:p>
+          <w:pPr>
+            <w:pStyle w:val="TOC3"/>
+            <w:tabs>
+              <w:tab w:val="right" w:leader="dot" w:pos="9350"/>
+            </w:tabs>
+            <w:rPr>
+              <w:rFonts w:asciiTheme="minorHAnsi" w:hAnsiTheme="minorHAnsi" w:cstheme="minorBidi"/>
+              <w:noProof/>
+              <w:sz w:val="22"/>
+              <w:szCs w:val="22"/>
+            </w:rPr>
+          </w:pPr>
+          <w:hyperlink w:anchor="_Toc509233075" w:history="1">
+            <w:r>
+              <w:rPr>
+                <w:rStyle w:val="Hyperlink"/>
+                <w:noProof/>
+              </w:rPr>
+              <w:t>Doctor</w:t>
+            </w:r>
+            <w:r>
+              <w:rPr>
+                <w:noProof/>
+                <w:webHidden/>
+              </w:rPr>
+              <w:tab/>
+            </w:r>
+            <w:r>
+              <w:rPr>
+                <w:noProof/>
+                <w:webHidden/>
+              </w:rPr>
+              <w:fldChar w:fldCharType="begin"/>
+            </w:r>
+            <w:r>
+              <w:rPr>
+                <w:noProof/>
+                <w:webHidden/>
+              </w:rPr>
+              <w:instrText xml:space="preserve"> PAGEREF _Toc509233075 \h </w:instrText>
+            </w:r>
+            <w:r>
+              <w:rPr>
+                <w:noProof/>
+                <w:webHidden/>
+              </w:rPr>
+            </w:r>
+            <w:r>
+              <w:rPr>
+                <w:noProof/>
+                <w:webHidden/>
+              </w:rPr>
+              <w:fldChar w:fldCharType="separate"/>
+            </w:r>
+            <w:r>
+              <w:rPr>
+                <w:noProof/>
+                <w:webHidden/>
+              </w:rPr>
+              <w:t>19</w:t>
+            </w:r>
+            <w:r>
+              <w:rPr>
+                <w:noProof/>
+                <w:webHidden/>
+              </w:rPr>
+              <w:fldChar w:fldCharType="end"/>
+            </w:r>
+          </w:hyperlink>
+        </w:p>
+        <w:p>
+          <w:pPr>
+            <w:pStyle w:val="TOC3"/>
+            <w:tabs>
+              <w:tab w:val="right" w:leader="dot" w:pos="9350"/>
+            </w:tabs>
+            <w:rPr>
+              <w:rFonts w:asciiTheme="minorHAnsi" w:hAnsiTheme="minorHAnsi" w:cstheme="minorBidi"/>
+              <w:noProof/>
+              <w:sz w:val="22"/>
+              <w:szCs w:val="22"/>
+            </w:rPr>
+          </w:pPr>
+          <w:hyperlink w:anchor="_Toc509233076" w:history="1">
+            <w:r>
+              <w:rPr>
+                <w:rStyle w:val="Hyperlink"/>
+                <w:noProof/>
+              </w:rPr>
+              <w:t>Patient</w:t>
+            </w:r>
+            <w:r>
+              <w:rPr>
+                <w:noProof/>
+                <w:webHidden/>
+              </w:rPr>
+              <w:tab/>
+            </w:r>
+            <w:r>
+              <w:rPr>
+                <w:noProof/>
+                <w:webHidden/>
+              </w:rPr>
+              <w:fldChar w:fldCharType="begin"/>
+            </w:r>
+            <w:r>
+              <w:rPr>
+                <w:noProof/>
+                <w:webHidden/>
+              </w:rPr>
+              <w:instrText xml:space="preserve"> PAGEREF _Toc509233076 \h </w:instrText>
+            </w:r>
+            <w:r>
+              <w:rPr>
+                <w:noProof/>
+                <w:webHidden/>
+              </w:rPr>
+            </w:r>
+            <w:r>
+              <w:rPr>
+                <w:noProof/>
+                <w:webHidden/>
+              </w:rPr>
+              <w:fldChar w:fldCharType="separate"/>
+            </w:r>
+            <w:r>
+              <w:rPr>
+                <w:noProof/>
+                <w:webHidden/>
+              </w:rPr>
+              <w:t>19</w:t>
+            </w:r>
+            <w:r>
+              <w:rPr>
+                <w:noProof/>
+                <w:webHidden/>
+              </w:rPr>
+              <w:fldChar w:fldCharType="end"/>
+            </w:r>
+          </w:hyperlink>
+        </w:p>
+        <w:p>
+          <w:pPr>
+            <w:pStyle w:val="TOC3"/>
+            <w:tabs>
+              <w:tab w:val="right" w:leader="dot" w:pos="9350"/>
+            </w:tabs>
+            <w:rPr>
+              <w:rFonts w:asciiTheme="minorHAnsi" w:hAnsiTheme="minorHAnsi" w:cstheme="minorBidi"/>
+              <w:noProof/>
+              <w:sz w:val="22"/>
+              <w:szCs w:val="22"/>
+            </w:rPr>
+          </w:pPr>
+          <w:hyperlink w:anchor="_Toc509233077" w:history="1">
+            <w:r>
+              <w:rPr>
+                <w:rStyle w:val="Hyperlink"/>
+                <w:noProof/>
+              </w:rPr>
+              <w:t>Resources</w:t>
+            </w:r>
+            <w:r>
+              <w:rPr>
+                <w:noProof/>
+                <w:webHidden/>
+              </w:rPr>
+              <w:tab/>
+            </w:r>
+            <w:r>
+              <w:rPr>
+                <w:noProof/>
+                <w:webHidden/>
+              </w:rPr>
+              <w:fldChar w:fldCharType="begin"/>
+            </w:r>
+            <w:r>
+              <w:rPr>
+                <w:noProof/>
+                <w:webHidden/>
+              </w:rPr>
+              <w:instrText xml:space="preserve"> PAGEREF _Toc509233077 \h </w:instrText>
+            </w:r>
+            <w:r>
+              <w:rPr>
+                <w:noProof/>
+                <w:webHidden/>
+              </w:rPr>
+            </w:r>
+            <w:r>
+              <w:rPr>
+                <w:noProof/>
+                <w:webHidden/>
+              </w:rPr>
+              <w:fldChar w:fldCharType="separate"/>
+            </w:r>
+            <w:r>
+              <w:rPr>
+                <w:noProof/>
+                <w:webHidden/>
+              </w:rPr>
+              <w:t>19</w:t>
+            </w:r>
+            <w:r>
+              <w:rPr>
+                <w:noProof/>
+                <w:webHidden/>
+              </w:rPr>
+              <w:fldChar w:fldCharType="end"/>
+            </w:r>
+          </w:hyperlink>
+        </w:p>
+        <w:p>
+          <w:pPr>
+            <w:pStyle w:val="TOC3"/>
+            <w:tabs>
+              <w:tab w:val="right" w:leader="dot" w:pos="9350"/>
+            </w:tabs>
+            <w:rPr>
+              <w:rFonts w:asciiTheme="minorHAnsi" w:hAnsiTheme="minorHAnsi" w:cstheme="minorBidi"/>
+              <w:noProof/>
+              <w:sz w:val="22"/>
+              <w:szCs w:val="22"/>
+            </w:rPr>
+          </w:pPr>
+          <w:hyperlink w:anchor="_Toc509233078" w:history="1">
+            <w:r>
+              <w:rPr>
+                <w:rStyle w:val="Hyperlink"/>
+                <w:noProof/>
+              </w:rPr>
+              <w:t>Department</w:t>
+            </w:r>
+            <w:r>
+              <w:rPr>
+                <w:noProof/>
+                <w:webHidden/>
+              </w:rPr>
+              <w:tab/>
+            </w:r>
+            <w:r>
+              <w:rPr>
+                <w:noProof/>
+                <w:webHidden/>
+              </w:rPr>
+              <w:fldChar w:fldCharType="begin"/>
+            </w:r>
+            <w:r>
+              <w:rPr>
+                <w:noProof/>
+                <w:webHidden/>
+              </w:rPr>
+              <w:instrText xml:space="preserve"> PAGEREF _Toc509233078 \h </w:instrText>
+            </w:r>
+            <w:r>
+              <w:rPr>
+                <w:noProof/>
+                <w:webHidden/>
+              </w:rPr>
+            </w:r>
+            <w:r>
+              <w:rPr>
+                <w:noProof/>
+                <w:webHidden/>
+              </w:rPr>
+              <w:fldChar w:fldCharType="separate"/>
+            </w:r>
+            <w:r>
+              <w:rPr>
+                <w:noProof/>
+                <w:webHidden/>
+              </w:rPr>
+              <w:t>21</w:t>
             </w:r>
             <w:r>
               <w:rPr>
@@ -909,10 +1367,13 @@
               <w:tab w:val="right" w:leader="dot" w:pos="9350"/>
             </w:tabs>
             <w:rPr>
+              <w:rFonts w:asciiTheme="minorHAnsi" w:hAnsiTheme="minorHAnsi" w:cstheme="minorBidi"/>
               <w:noProof/>
+              <w:sz w:val="22"/>
+              <w:szCs w:val="22"/>
             </w:rPr>
           </w:pPr>
-          <w:hyperlink w:anchor="_Toc509218363" w:history="1">
+          <w:hyperlink w:anchor="_Toc509233079" w:history="1">
             <w:r>
               <w:rPr>
                 <w:rStyle w:val="Hyperlink"/>
@@ -939,7 +1400,7 @@
                 <w:noProof/>
                 <w:webHidden/>
               </w:rPr>
-              <w:instrText xml:space="preserve"> PAGEREF _Toc509218363 \h </w:instrText>
+              <w:instrText xml:space="preserve"> PAGEREF _Toc509233079 \h </w:instrText>
             </w:r>
             <w:r>
               <w:rPr>
@@ -977,10 +1438,13 @@
               <w:tab w:val="right" w:leader="dot" w:pos="9350"/>
             </w:tabs>
             <w:rPr>
+              <w:rFonts w:asciiTheme="minorHAnsi" w:hAnsiTheme="minorHAnsi" w:cstheme="minorBidi"/>
               <w:noProof/>
+              <w:sz w:val="22"/>
+              <w:szCs w:val="22"/>
             </w:rPr>
           </w:pPr>
-          <w:hyperlink w:anchor="_Toc509218364" w:history="1">
+          <w:hyperlink w:anchor="_Toc509233080" w:history="1">
             <w:r>
               <w:rPr>
                 <w:rStyle w:val="Hyperlink"/>
@@ -1007,7 +1471,7 @@
                 <w:noProof/>
                 <w:webHidden/>
               </w:rPr>
-              <w:instrText xml:space="preserve"> PAGEREF _Toc509218364 \h </w:instrText>
+              <w:instrText xml:space="preserve"> PAGEREF _Toc509233080 \h </w:instrText>
             </w:r>
             <w:r>
               <w:rPr>
@@ -1045,10 +1509,13 @@
               <w:tab w:val="right" w:leader="dot" w:pos="9350"/>
             </w:tabs>
             <w:rPr>
+              <w:rFonts w:asciiTheme="minorHAnsi" w:hAnsiTheme="minorHAnsi" w:cstheme="minorBidi"/>
               <w:noProof/>
+              <w:sz w:val="22"/>
+              <w:szCs w:val="22"/>
             </w:rPr>
           </w:pPr>
-          <w:hyperlink w:anchor="_Toc509218365" w:history="1">
+          <w:hyperlink w:anchor="_Toc509233081" w:history="1">
             <w:r>
               <w:rPr>
                 <w:rStyle w:val="Hyperlink"/>
@@ -1063,6 +1530,8 @@
               </w:rPr>
               <w:tab/>
             </w:r>
+            <w:bookmarkStart w:id="1" w:name="_GoBack"/>
+            <w:bookmarkEnd w:id="1"/>
             <w:r>
               <w:rPr>
                 <w:noProof/>
@@ -1075,7 +1544,7 @@
                 <w:noProof/>
                 <w:webHidden/>
               </w:rPr>
-              <w:instrText xml:space="preserve"> PAGEREF _Toc509218365 \h </w:instrText>
+              <w:instrText xml:space="preserve"> PAGEREF _Toc509233081 \h </w:instrText>
             </w:r>
             <w:r>
               <w:rPr>
@@ -1113,10 +1582,13 @@
               <w:tab w:val="right" w:leader="dot" w:pos="9350"/>
             </w:tabs>
             <w:rPr>
+              <w:rFonts w:asciiTheme="minorHAnsi" w:hAnsiTheme="minorHAnsi" w:cstheme="minorBidi"/>
               <w:noProof/>
+              <w:sz w:val="22"/>
+              <w:szCs w:val="22"/>
             </w:rPr>
           </w:pPr>
-          <w:hyperlink w:anchor="_Toc509218366" w:history="1">
+          <w:hyperlink w:anchor="_Toc509233082" w:history="1">
             <w:r>
               <w:rPr>
                 <w:rStyle w:val="Hyperlink"/>
@@ -1143,7 +1615,7 @@
                 <w:noProof/>
                 <w:webHidden/>
               </w:rPr>
-              <w:instrText xml:space="preserve"> PAGEREF _Toc509218366 \h </w:instrText>
+              <w:instrText xml:space="preserve"> PAGEREF _Toc509233082 \h </w:instrText>
             </w:r>
             <w:r>
               <w:rPr>
@@ -1181,10 +1653,13 @@
               <w:tab w:val="right" w:leader="dot" w:pos="9350"/>
             </w:tabs>
             <w:rPr>
+              <w:rFonts w:asciiTheme="minorHAnsi" w:hAnsiTheme="minorHAnsi" w:cstheme="minorBidi"/>
               <w:noProof/>
+              <w:sz w:val="22"/>
+              <w:szCs w:val="22"/>
             </w:rPr>
           </w:pPr>
-          <w:hyperlink w:anchor="_Toc509218367" w:history="1">
+          <w:hyperlink w:anchor="_Toc509233083" w:history="1">
             <w:r>
               <w:rPr>
                 <w:rStyle w:val="Hyperlink"/>
@@ -1211,7 +1686,7 @@
                 <w:noProof/>
                 <w:webHidden/>
               </w:rPr>
-              <w:instrText xml:space="preserve"> PAGEREF _Toc509218367 \h </w:instrText>
+              <w:instrText xml:space="preserve"> PAGEREF _Toc509233083 \h </w:instrText>
             </w:r>
             <w:r>
               <w:rPr>
@@ -1249,10 +1724,13 @@
               <w:tab w:val="right" w:leader="dot" w:pos="9350"/>
             </w:tabs>
             <w:rPr>
+              <w:rFonts w:asciiTheme="minorHAnsi" w:hAnsiTheme="minorHAnsi" w:cstheme="minorBidi"/>
               <w:noProof/>
+              <w:sz w:val="22"/>
+              <w:szCs w:val="22"/>
             </w:rPr>
           </w:pPr>
-          <w:hyperlink w:anchor="_Toc509218368" w:history="1">
+          <w:hyperlink w:anchor="_Toc509233084" w:history="1">
             <w:r>
               <w:rPr>
                 <w:rStyle w:val="Hyperlink"/>
@@ -1280,7 +1758,7 @@
                 <w:noProof/>
                 <w:webHidden/>
               </w:rPr>
-              <w:instrText xml:space="preserve"> PAGEREF _Toc509218368 \h </w:instrText>
+              <w:instrText xml:space="preserve"> PAGEREF _Toc509233084 \h </w:instrText>
             </w:r>
             <w:r>
               <w:rPr>
@@ -1318,10 +1796,13 @@
               <w:tab w:val="right" w:leader="dot" w:pos="9350"/>
             </w:tabs>
             <w:rPr>
+              <w:rFonts w:asciiTheme="minorHAnsi" w:hAnsiTheme="minorHAnsi" w:cstheme="minorBidi"/>
               <w:noProof/>
+              <w:sz w:val="22"/>
+              <w:szCs w:val="22"/>
             </w:rPr>
           </w:pPr>
-          <w:hyperlink w:anchor="_Toc509218369" w:history="1">
+          <w:hyperlink w:anchor="_Toc509233085" w:history="1">
             <w:r>
               <w:rPr>
                 <w:rStyle w:val="Hyperlink"/>
@@ -1349,7 +1830,7 @@
                 <w:noProof/>
                 <w:webHidden/>
               </w:rPr>
-              <w:instrText xml:space="preserve"> PAGEREF _Toc509218369 \h </w:instrText>
+              <w:instrText xml:space="preserve"> PAGEREF _Toc509233085 \h </w:instrText>
             </w:r>
             <w:r>
               <w:rPr>
@@ -1387,10 +1868,13 @@
               <w:tab w:val="right" w:leader="dot" w:pos="9350"/>
             </w:tabs>
             <w:rPr>
+              <w:rFonts w:asciiTheme="minorHAnsi" w:hAnsiTheme="minorHAnsi" w:cstheme="minorBidi"/>
               <w:noProof/>
+              <w:sz w:val="22"/>
+              <w:szCs w:val="22"/>
             </w:rPr>
           </w:pPr>
-          <w:hyperlink w:anchor="_Toc509218370" w:history="1">
+          <w:hyperlink w:anchor="_Toc509233086" w:history="1">
             <w:r>
               <w:rPr>
                 <w:rStyle w:val="Hyperlink"/>
@@ -1418,7 +1902,7 @@
                 <w:noProof/>
                 <w:webHidden/>
               </w:rPr>
-              <w:instrText xml:space="preserve"> PAGEREF _Toc509218370 \h </w:instrText>
+              <w:instrText xml:space="preserve"> PAGEREF _Toc509233086 \h </w:instrText>
             </w:r>
             <w:r>
               <w:rPr>
@@ -1456,10 +1940,13 @@
               <w:tab w:val="right" w:leader="dot" w:pos="9350"/>
             </w:tabs>
             <w:rPr>
+              <w:rFonts w:asciiTheme="minorHAnsi" w:hAnsiTheme="minorHAnsi" w:cstheme="minorBidi"/>
               <w:noProof/>
+              <w:sz w:val="22"/>
+              <w:szCs w:val="22"/>
             </w:rPr>
           </w:pPr>
-          <w:hyperlink w:anchor="_Toc509218371" w:history="1">
+          <w:hyperlink w:anchor="_Toc509233087" w:history="1">
             <w:r>
               <w:rPr>
                 <w:rStyle w:val="Hyperlink"/>
@@ -1487,7 +1974,7 @@
                 <w:noProof/>
                 <w:webHidden/>
               </w:rPr>
-              <w:instrText xml:space="preserve"> PAGEREF _Toc509218371 \h </w:instrText>
+              <w:instrText xml:space="preserve"> PAGEREF _Toc509233087 \h </w:instrText>
             </w:r>
             <w:r>
               <w:rPr>
@@ -1525,10 +2012,13 @@
               <w:tab w:val="right" w:leader="dot" w:pos="9350"/>
             </w:tabs>
             <w:rPr>
+              <w:rFonts w:asciiTheme="minorHAnsi" w:hAnsiTheme="minorHAnsi" w:cstheme="minorBidi"/>
               <w:noProof/>
+              <w:sz w:val="22"/>
+              <w:szCs w:val="22"/>
             </w:rPr>
           </w:pPr>
-          <w:hyperlink w:anchor="_Toc509218372" w:history="1">
+          <w:hyperlink w:anchor="_Toc509233088" w:history="1">
             <w:r>
               <w:rPr>
                 <w:rStyle w:val="Hyperlink"/>
@@ -1555,7 +2045,7 @@
                 <w:noProof/>
                 <w:webHidden/>
               </w:rPr>
-              <w:instrText xml:space="preserve"> PAGEREF _Toc509218372 \h </w:instrText>
+              <w:instrText xml:space="preserve"> PAGEREF _Toc509233088 \h </w:instrText>
             </w:r>
             <w:r>
               <w:rPr>
@@ -1593,10 +2083,13 @@
               <w:tab w:val="right" w:leader="dot" w:pos="9350"/>
             </w:tabs>
             <w:rPr>
+              <w:rFonts w:asciiTheme="minorHAnsi" w:hAnsiTheme="minorHAnsi" w:cstheme="minorBidi"/>
               <w:noProof/>
+              <w:sz w:val="22"/>
+              <w:szCs w:val="22"/>
             </w:rPr>
           </w:pPr>
-          <w:hyperlink w:anchor="_Toc509218373" w:history="1">
+          <w:hyperlink w:anchor="_Toc509233089" w:history="1">
             <w:r>
               <w:rPr>
                 <w:rStyle w:val="Hyperlink"/>
@@ -1623,7 +2116,7 @@
                 <w:noProof/>
                 <w:webHidden/>
               </w:rPr>
-              <w:instrText xml:space="preserve"> PAGEREF _Toc509218373 \h </w:instrText>
+              <w:instrText xml:space="preserve"> PAGEREF _Toc509233089 \h </w:instrText>
             </w:r>
             <w:r>
               <w:rPr>
@@ -1661,10 +2154,13 @@
               <w:tab w:val="right" w:leader="dot" w:pos="9350"/>
             </w:tabs>
             <w:rPr>
+              <w:rFonts w:asciiTheme="minorHAnsi" w:hAnsiTheme="minorHAnsi" w:cstheme="minorBidi"/>
               <w:noProof/>
+              <w:sz w:val="22"/>
+              <w:szCs w:val="22"/>
             </w:rPr>
           </w:pPr>
-          <w:hyperlink w:anchor="_Toc509218374" w:history="1">
+          <w:hyperlink w:anchor="_Toc509233090" w:history="1">
             <w:r>
               <w:rPr>
                 <w:rStyle w:val="Hyperlink"/>
@@ -1691,7 +2187,7 @@
                 <w:noProof/>
                 <w:webHidden/>
               </w:rPr>
-              <w:instrText xml:space="preserve"> PAGEREF _Toc509218374 \h </w:instrText>
+              <w:instrText xml:space="preserve"> PAGEREF _Toc509233090 \h </w:instrText>
             </w:r>
             <w:r>
               <w:rPr>
@@ -1729,10 +2225,13 @@
               <w:tab w:val="right" w:leader="dot" w:pos="9350"/>
             </w:tabs>
             <w:rPr>
+              <w:rFonts w:asciiTheme="minorHAnsi" w:hAnsiTheme="minorHAnsi" w:cstheme="minorBidi"/>
               <w:noProof/>
+              <w:sz w:val="22"/>
+              <w:szCs w:val="22"/>
             </w:rPr>
           </w:pPr>
-          <w:hyperlink w:anchor="_Toc509218375" w:history="1">
+          <w:hyperlink w:anchor="_Toc509233091" w:history="1">
             <w:r>
               <w:rPr>
                 <w:rStyle w:val="Hyperlink"/>
@@ -1759,7 +2258,7 @@
                 <w:noProof/>
                 <w:webHidden/>
               </w:rPr>
-              <w:instrText xml:space="preserve"> PAGEREF _Toc509218375 \h </w:instrText>
+              <w:instrText xml:space="preserve"> PAGEREF _Toc509233091 \h </w:instrText>
             </w:r>
             <w:r>
               <w:rPr>
@@ -1812,8 +2311,6 @@
           <w:szCs w:val="21"/>
         </w:rPr>
       </w:pPr>
-      <w:bookmarkStart w:id="1" w:name="_GoBack"/>
-      <w:bookmarkEnd w:id="1"/>
       <w:r>
         <w:rPr>
           <w:rStyle w:val="Strong"/>
@@ -1830,7 +2327,7 @@
         <w:pStyle w:val="Heading1"/>
       </w:pPr>
       <w:hyperlink w:anchor="content" w:history="1">
-        <w:bookmarkStart w:id="2" w:name="_Toc509218354"/>
+        <w:bookmarkStart w:id="2" w:name="_Toc509233064"/>
         <w:r>
           <w:rPr>
             <w:rStyle w:val="Hyperlink"/>
@@ -1858,16 +2355,7 @@
           <w:sz w:val="21"/>
           <w:szCs w:val="21"/>
         </w:rPr>
-        <w:t>After logging in</w:t>
-      </w:r>
-      <w:r>
-        <w:rPr>
-          <w:rFonts w:ascii="Helvetica" w:hAnsi="Helvetica" w:cs="Helvetica"/>
-          <w:color w:val="333333"/>
-          <w:sz w:val="21"/>
-          <w:szCs w:val="21"/>
-        </w:rPr>
-        <w:t>, you will be navigated to the DMS dashboard. DMS dashboard contains tools that can be used for many purposes. These all will be discussed in this manual.</w:t>
+        <w:t>After logging in, you will be navigated to the DMS dashboard. DMS dashboard contains tools that can be used for many purposes. These all will be discussed in this manual.</w:t>
       </w:r>
     </w:p>
     <w:p>
@@ -1887,16 +2375,7 @@
           <w:sz w:val="21"/>
           <w:szCs w:val="21"/>
         </w:rPr>
-        <w:t xml:space="preserve">Front office can scan NFC card directly to view the patient details from this screen. NFC card won't </w:t>
-      </w:r>
-      <w:r>
-        <w:rPr>
-          <w:rFonts w:ascii="Helvetica" w:hAnsi="Helvetica" w:cs="Helvetica"/>
-          <w:color w:val="333333"/>
-          <w:sz w:val="21"/>
-          <w:szCs w:val="21"/>
-        </w:rPr>
-        <w:t>work on other screens.</w:t>
+        <w:t>Front office can scan NFC card directly to view the patient details from this screen. NFC card won't work on other screens.</w:t>
       </w:r>
     </w:p>
     <w:p>
@@ -1918,7 +2397,7 @@
           <w:szCs w:val="21"/>
         </w:rPr>
         <w:drawing>
-          <wp:inline distT="0" distB="0" distL="0" distR="0">
+          <wp:inline distT="0" distB="0" distL="0" distR="0" wp14:anchorId="5869F3F4" wp14:editId="73C0C050">
             <wp:extent cx="6583680" cy="3081528"/>
             <wp:effectExtent l="0" t="0" r="7620" b="5080"/>
             <wp:docPr id="4" name="Picture 4" descr="C:\Users\DOT1\Documents\Dotmark-DMS-Manual\Web\DMS Front Office\introduction.jpg"/>
@@ -1984,16 +2463,7 @@
           <w:sz w:val="21"/>
           <w:szCs w:val="21"/>
         </w:rPr>
-        <w:t>Click on the icon on the to</w:t>
-      </w:r>
-      <w:r>
-        <w:rPr>
-          <w:rFonts w:ascii="Helvetica" w:hAnsi="Helvetica" w:cs="Helvetica"/>
-          <w:color w:val="333333"/>
-          <w:sz w:val="21"/>
-          <w:szCs w:val="21"/>
-        </w:rPr>
-        <w:t>p-right corner of the screen to view options related to the user account.</w:t>
+        <w:t>Click on the icon on the top-right corner of the screen to view options related to the user account.</w:t>
       </w:r>
     </w:p>
     <w:p>
@@ -2038,7 +2508,7 @@
           <w:szCs w:val="21"/>
         </w:rPr>
         <w:drawing>
-          <wp:inline distT="0" distB="0" distL="0" distR="0">
+          <wp:inline distT="0" distB="0" distL="0" distR="0" wp14:anchorId="449EB3C0" wp14:editId="17629BCD">
             <wp:extent cx="6583680" cy="1645920"/>
             <wp:effectExtent l="0" t="0" r="7620" b="0"/>
             <wp:docPr id="5" name="Picture 5" descr="C:\Users\DOT1\Documents\Dotmark-DMS-Manual\Web\DMS Front Office\logout.jpg"/>
@@ -2102,7 +2572,7 @@
         <w:pStyle w:val="Heading2"/>
       </w:pPr>
       <w:hyperlink w:anchor="content" w:history="1">
-        <w:bookmarkStart w:id="3" w:name="_Toc509218355"/>
+        <w:bookmarkStart w:id="3" w:name="_Toc509233065"/>
         <w:r>
           <w:rPr>
             <w:rStyle w:val="Hyperlink"/>
@@ -2151,7 +2621,7 @@
           <w:szCs w:val="21"/>
         </w:rPr>
         <w:drawing>
-          <wp:inline distT="0" distB="0" distL="0" distR="0">
+          <wp:inline distT="0" distB="0" distL="0" distR="0" wp14:anchorId="3CFFD327" wp14:editId="3D54442D">
             <wp:extent cx="6096000" cy="3381375"/>
             <wp:effectExtent l="0" t="0" r="0" b="9525"/>
             <wp:docPr id="6" name="Picture 6" descr="C:\Users\DOT1\Documents\Dotmark-DMS-Manual\Web\DMS Front Office\feedbackForm.jpg"/>
@@ -2223,7 +2693,7 @@
         <w:pStyle w:val="Heading2"/>
       </w:pPr>
       <w:hyperlink w:anchor="content" w:history="1">
-        <w:bookmarkStart w:id="4" w:name="_Toc509218356"/>
+        <w:bookmarkStart w:id="4" w:name="_Toc509233066"/>
         <w:r>
           <w:rPr>
             <w:rStyle w:val="Hyperlink"/>
@@ -2251,16 +2721,7 @@
           <w:sz w:val="21"/>
           <w:szCs w:val="21"/>
         </w:rPr>
-        <w:t xml:space="preserve">Upcoming events and notices can be easily added </w:t>
-      </w:r>
-      <w:r>
-        <w:rPr>
-          <w:rFonts w:ascii="Helvetica" w:hAnsi="Helvetica" w:cs="Helvetica"/>
-          <w:color w:val="333333"/>
-          <w:sz w:val="21"/>
-          <w:szCs w:val="21"/>
-        </w:rPr>
-        <w:t xml:space="preserve">to the dashboard. On the side bar scroll down, find </w:t>
+        <w:t xml:space="preserve">Upcoming events and notices can be easily added to the dashboard. On the side bar scroll down, find </w:t>
       </w:r>
       <w:r>
         <w:rPr>
@@ -2342,19 +2803,7 @@
           <w:sz w:val="21"/>
           <w:szCs w:val="21"/>
         </w:rPr>
-        <w:t>Every account holder can view this on their dashboard and could be super useful, so it should be prope</w:t>
-      </w:r>
-      <w:r>
-        <w:rPr>
-          <w:rStyle w:val="Strong"/>
-          <w:rFonts w:ascii="Helvetica" w:hAnsi="Helvetica" w:cs="Helvetica"/>
-          <w:i/>
-          <w:iCs/>
-          <w:color w:val="333333"/>
-          <w:sz w:val="21"/>
-          <w:szCs w:val="21"/>
-        </w:rPr>
-        <w:t>rly utilized.</w:t>
+        <w:t>Every account holder can view this on their dashboard and could be super useful, so it should be properly utilized.</w:t>
       </w:r>
     </w:p>
     <w:p>
@@ -2376,7 +2825,7 @@
           <w:szCs w:val="21"/>
         </w:rPr>
         <w:drawing>
-          <wp:inline distT="0" distB="0" distL="0" distR="0">
+          <wp:inline distT="0" distB="0" distL="0" distR="0" wp14:anchorId="64C85759" wp14:editId="74CBEBD6">
             <wp:extent cx="6583680" cy="2148840"/>
             <wp:effectExtent l="0" t="0" r="7620" b="3810"/>
             <wp:docPr id="7" name="Picture 7" descr="C:\Users\DOT1\Documents\Dotmark-DMS-Manual\Web\DMS Front Office\EventForm.jpg"/>
@@ -2454,7 +2903,7 @@
           <w:szCs w:val="21"/>
         </w:rPr>
         <w:drawing>
-          <wp:inline distT="0" distB="0" distL="0" distR="0">
+          <wp:inline distT="0" distB="0" distL="0" distR="0" wp14:anchorId="4E237045" wp14:editId="4096E6E6">
             <wp:extent cx="6583680" cy="1883664"/>
             <wp:effectExtent l="0" t="0" r="7620" b="2540"/>
             <wp:docPr id="8" name="Picture 8" descr="C:\Users\DOT1\Documents\Dotmark-DMS-Manual\Web\DMS Front Office\NoticeForm.jpg"/>
@@ -2628,7 +3077,7 @@
         <w:pStyle w:val="Heading1"/>
       </w:pPr>
       <w:hyperlink w:anchor="content" w:history="1">
-        <w:bookmarkStart w:id="5" w:name="_Toc509218357"/>
+        <w:bookmarkStart w:id="5" w:name="_Toc509233067"/>
         <w:r>
           <w:rPr>
             <w:rStyle w:val="Hyperlink"/>
@@ -2701,7 +3150,7 @@
           <w:szCs w:val="21"/>
         </w:rPr>
         <w:drawing>
-          <wp:inline distT="0" distB="0" distL="0" distR="0">
+          <wp:inline distT="0" distB="0" distL="0" distR="0" wp14:anchorId="7824EB9B" wp14:editId="3B6F8249">
             <wp:extent cx="6583680" cy="2404872"/>
             <wp:effectExtent l="0" t="0" r="7620" b="0"/>
             <wp:docPr id="9" name="Picture 9" descr="C:\Users\DOT1\Documents\Dotmark-DMS-Manual\Web\DMS Front Office\CreatePatient.jpg"/>
@@ -2791,16 +3240,7 @@
           <w:sz w:val="21"/>
           <w:szCs w:val="21"/>
         </w:rPr>
-        <w:t xml:space="preserve"> on the bottom of the page. Note that entering the age of the patient will auto convert the patient's age. To use this faci</w:t>
-      </w:r>
-      <w:r>
-        <w:rPr>
-          <w:rFonts w:ascii="Helvetica" w:eastAsia="Times New Roman" w:hAnsi="Helvetica" w:cs="Helvetica"/>
-          <w:color w:val="333333"/>
-          <w:sz w:val="21"/>
-          <w:szCs w:val="21"/>
-        </w:rPr>
-        <w:t>lity simply type the age of the patient in the D.O.B section and focus-</w:t>
+        <w:t xml:space="preserve"> on the bottom of the page. Note that entering the age of the patient will auto convert the patient's age. To use this facility simply type the age of the patient in the D.O.B section and focus-</w:t>
       </w:r>
       <w:proofErr w:type="gramStart"/>
       <w:r>
@@ -2881,7 +3321,7 @@
           <w:szCs w:val="21"/>
         </w:rPr>
         <w:drawing>
-          <wp:inline distT="0" distB="0" distL="0" distR="0">
+          <wp:inline distT="0" distB="0" distL="0" distR="0" wp14:anchorId="3FE5F06E" wp14:editId="7345717E">
             <wp:extent cx="5698764" cy="3857625"/>
             <wp:effectExtent l="0" t="0" r="0" b="0"/>
             <wp:docPr id="10" name="Picture 10" descr="C:\Users\DOT1\Documents\Dotmark-DMS-Manual\Web\DMS Front Office\checkbox.jpg"/>
@@ -3004,7 +3444,7 @@
           <w:szCs w:val="21"/>
         </w:rPr>
         <w:drawing>
-          <wp:inline distT="0" distB="0" distL="0" distR="0">
+          <wp:inline distT="0" distB="0" distL="0" distR="0" wp14:anchorId="4A1FDE31" wp14:editId="439BDB89">
             <wp:extent cx="6611112" cy="3200400"/>
             <wp:effectExtent l="0" t="0" r="0" b="0"/>
             <wp:docPr id="11" name="Picture 11" descr="C:\Users\DOT1\Documents\Dotmark-DMS-Manual\Web\DMS Front Office\redBorder.jpg"/>
@@ -3085,16 +3525,7 @@
           <w:sz w:val="21"/>
           <w:szCs w:val="21"/>
         </w:rPr>
-        <w:t>This is the contact details of t</w:t>
-      </w:r>
-      <w:r>
-        <w:rPr>
-          <w:rFonts w:ascii="Helvetica" w:eastAsia="Times New Roman" w:hAnsi="Helvetica" w:cs="Helvetica"/>
-          <w:color w:val="333333"/>
-          <w:sz w:val="21"/>
-          <w:szCs w:val="21"/>
-        </w:rPr>
-        <w:t>he patient.</w:t>
+        <w:t>This is the contact details of the patient.</w:t>
       </w:r>
     </w:p>
     <w:p>
@@ -3115,7 +3546,7 @@
           <w:szCs w:val="21"/>
         </w:rPr>
         <w:drawing>
-          <wp:inline distT="0" distB="0" distL="0" distR="0">
+          <wp:inline distT="0" distB="0" distL="0" distR="0" wp14:anchorId="4D41F986" wp14:editId="770E72F3">
             <wp:extent cx="6583680" cy="1499616"/>
             <wp:effectExtent l="0" t="0" r="7620" b="5715"/>
             <wp:docPr id="12" name="Picture 12" descr="C:\Users\DOT1\Documents\Dotmark-DMS-Manual\Web\DMS Front Office\contact.jpg"/>
@@ -3218,7 +3649,7 @@
         </w:rPr>
         <w:lastRenderedPageBreak/>
         <w:drawing>
-          <wp:inline distT="0" distB="0" distL="0" distR="0">
+          <wp:inline distT="0" distB="0" distL="0" distR="0" wp14:anchorId="005CDC5A" wp14:editId="057E16C8">
             <wp:extent cx="6583680" cy="2423160"/>
             <wp:effectExtent l="0" t="0" r="7620" b="0"/>
             <wp:docPr id="13" name="Picture 13" descr="C:\Users\DOT1\Documents\Dotmark-DMS-Manual\Web\DMS Front Office\Choices.jpg"/>
@@ -3325,17 +3756,7 @@
           <w:sz w:val="21"/>
           <w:szCs w:val="21"/>
         </w:rPr>
-        <w:t>Refe</w:t>
-      </w:r>
-      <w:r>
-        <w:rPr>
-          <w:rStyle w:val="Emphasis"/>
-          <w:rFonts w:ascii="Helvetica" w:eastAsia="Times New Roman" w:hAnsi="Helvetica" w:cs="Helvetica"/>
-          <w:color w:val="333333"/>
-          <w:sz w:val="21"/>
-          <w:szCs w:val="21"/>
-        </w:rPr>
-        <w:t>rring Provider:</w:t>
+        <w:t>Referring Provider:</w:t>
       </w:r>
       <w:r>
         <w:rPr>
@@ -3414,16 +3835,7 @@
           <w:sz w:val="21"/>
           <w:szCs w:val="21"/>
         </w:rPr>
-        <w:t xml:space="preserve"> The HIPAA Privacy Rule mandates that health care providers distribute a Notice of Privacy Practices to all patients. The Notice of Priva</w:t>
-      </w:r>
-      <w:r>
-        <w:rPr>
-          <w:rFonts w:ascii="Helvetica" w:eastAsia="Times New Roman" w:hAnsi="Helvetica" w:cs="Helvetica"/>
-          <w:color w:val="333333"/>
-          <w:sz w:val="21"/>
-          <w:szCs w:val="21"/>
-        </w:rPr>
-        <w:t>cy Practices also describes the HIPAA defined patient rights related to use and disclosure of the individual's health information.</w:t>
+        <w:t xml:space="preserve"> The HIPAA Privacy Rule mandates that health care providers distribute a Notice of Privacy Practices to all patients. The Notice of Privacy Practices also describes the HIPAA defined patient rights related to use and disclosure of the individual's health information.</w:t>
       </w:r>
     </w:p>
     <w:p>
@@ -3554,17 +3966,7 @@
           <w:sz w:val="21"/>
           <w:szCs w:val="21"/>
         </w:rPr>
-        <w:t xml:space="preserve">Allow Health </w:t>
-      </w:r>
-      <w:r>
-        <w:rPr>
-          <w:rStyle w:val="Emphasis"/>
-          <w:rFonts w:ascii="Helvetica" w:eastAsia="Times New Roman" w:hAnsi="Helvetica" w:cs="Helvetica"/>
-          <w:color w:val="333333"/>
-          <w:sz w:val="21"/>
-          <w:szCs w:val="21"/>
-        </w:rPr>
-        <w:t>Information Exchange:</w:t>
+        <w:t>Allow Health Information Exchange:</w:t>
       </w:r>
       <w:r>
         <w:rPr>
@@ -3783,16 +4185,7 @@
           <w:sz w:val="21"/>
           <w:szCs w:val="21"/>
         </w:rPr>
-        <w:t xml:space="preserve"> </w:t>
-      </w:r>
-      <w:r>
-        <w:rPr>
-          <w:rFonts w:ascii="Helvetica" w:eastAsia="Times New Roman" w:hAnsi="Helvetica" w:cs="Helvetica"/>
-          <w:color w:val="333333"/>
-          <w:sz w:val="21"/>
-          <w:szCs w:val="21"/>
-        </w:rPr>
-        <w:t xml:space="preserve">This option determines whether to give patient access to the patient portal or not. This configuration will appear on </w:t>
+        <w:t xml:space="preserve"> This option determines whether to give patient access to the patient portal or not. This configuration will appear on </w:t>
       </w:r>
       <w:hyperlink w:anchor="demographics" w:history="1">
         <w:r>
@@ -3903,7 +4296,7 @@
           <w:szCs w:val="21"/>
         </w:rPr>
         <w:drawing>
-          <wp:inline distT="0" distB="0" distL="0" distR="0">
+          <wp:inline distT="0" distB="0" distL="0" distR="0" wp14:anchorId="513C9EF8" wp14:editId="1DAB6DAB">
             <wp:extent cx="6583680" cy="1207008"/>
             <wp:effectExtent l="0" t="0" r="0" b="0"/>
             <wp:docPr id="14" name="Picture 14" descr="C:\Users\DOT1\Documents\Dotmark-DMS-Manual\Web\DMS Front Office\employer.jpg"/>
@@ -4006,7 +4399,7 @@
         </w:rPr>
         <w:lastRenderedPageBreak/>
         <w:drawing>
-          <wp:inline distT="0" distB="0" distL="0" distR="0">
+          <wp:inline distT="0" distB="0" distL="0" distR="0" wp14:anchorId="549AF716" wp14:editId="5805E926">
             <wp:extent cx="6619875" cy="2705100"/>
             <wp:effectExtent l="0" t="0" r="9525" b="0"/>
             <wp:docPr id="15" name="Picture 15" descr="C:\Users\DOT1\Documents\Dotmark-DMS-Manual\Web\DMS Front Office\stats.jpg"/>
@@ -4120,7 +4513,7 @@
           <w:szCs w:val="21"/>
         </w:rPr>
         <w:drawing>
-          <wp:inline distT="0" distB="0" distL="0" distR="0">
+          <wp:inline distT="0" distB="0" distL="0" distR="0" wp14:anchorId="75CE2EB1" wp14:editId="01E23EFB">
             <wp:extent cx="4086225" cy="1066800"/>
             <wp:effectExtent l="0" t="0" r="9525" b="0"/>
             <wp:docPr id="16" name="Picture 16" descr="C:\Users\DOT1\Documents\Dotmark-DMS-Manual\Web\DMS Front Office\misc.jpg"/>
@@ -4217,7 +4610,7 @@
           <w:szCs w:val="21"/>
         </w:rPr>
         <w:drawing>
-          <wp:inline distT="0" distB="0" distL="0" distR="0">
+          <wp:inline distT="0" distB="0" distL="0" distR="0" wp14:anchorId="5F96CE44" wp14:editId="3773F18E">
             <wp:extent cx="6583680" cy="2212848"/>
             <wp:effectExtent l="0" t="0" r="7620" b="0"/>
             <wp:docPr id="17" name="Picture 17" descr="C:\Users\DOT1\Documents\Dotmark-DMS-Manual\Web\DMS Front Office\existingPatientCheck.jpg"/>
@@ -4288,16 +4681,7 @@
           <w:sz w:val="21"/>
           <w:szCs w:val="21"/>
         </w:rPr>
-        <w:t xml:space="preserve">After creating </w:t>
-      </w:r>
-      <w:r>
-        <w:rPr>
-          <w:rFonts w:ascii="Helvetica" w:eastAsia="Times New Roman" w:hAnsi="Helvetica" w:cs="Helvetica"/>
-          <w:color w:val="333333"/>
-          <w:sz w:val="21"/>
-          <w:szCs w:val="21"/>
-        </w:rPr>
-        <w:t xml:space="preserve">new patient, you will be navigated to the </w:t>
+        <w:t xml:space="preserve">After creating new patient, you will be navigated to the </w:t>
       </w:r>
       <w:r>
         <w:rPr>
@@ -4343,7 +4727,7 @@
         <w:pStyle w:val="Heading1"/>
       </w:pPr>
       <w:hyperlink w:anchor="content" w:history="1">
-        <w:bookmarkStart w:id="6" w:name="_Toc509218358"/>
+        <w:bookmarkStart w:id="6" w:name="_Toc509233068"/>
         <w:r>
           <w:rPr>
             <w:rStyle w:val="Hyperlink"/>
@@ -4452,7 +4836,7 @@
           <w:szCs w:val="21"/>
         </w:rPr>
         <w:drawing>
-          <wp:inline distT="0" distB="0" distL="0" distR="0">
+          <wp:inline distT="0" distB="0" distL="0" distR="0" wp14:anchorId="76069FD0" wp14:editId="772DD67C">
             <wp:extent cx="6583680" cy="3456432"/>
             <wp:effectExtent l="0" t="0" r="7620" b="0"/>
             <wp:docPr id="18" name="Picture 18" descr="C:\Users\DOT1\Documents\Dotmark-DMS-Manual\Web\DMS Front Office\patientPortalAuth.jpg"/>
@@ -4523,16 +4907,7 @@
           <w:sz w:val="21"/>
           <w:szCs w:val="21"/>
         </w:rPr>
-        <w:t xml:space="preserve">This page enlists all the necessary information regarding the patient. All the future test results, charges and editing </w:t>
-      </w:r>
-      <w:r>
-        <w:rPr>
-          <w:rFonts w:ascii="Helvetica" w:eastAsia="Times New Roman" w:hAnsi="Helvetica" w:cs="Helvetica"/>
-          <w:color w:val="333333"/>
-          <w:sz w:val="21"/>
-          <w:szCs w:val="21"/>
-        </w:rPr>
-        <w:t>of the records can be managed from here.</w:t>
+        <w:t>This page enlists all the necessary information regarding the patient. All the future test results, charges and editing of the records can be managed from here.</w:t>
       </w:r>
     </w:p>
     <w:p>
@@ -4601,16 +4976,7 @@
           <w:sz w:val="21"/>
           <w:szCs w:val="21"/>
         </w:rPr>
-        <w:t xml:space="preserve"> link and </w:t>
-      </w:r>
-      <w:r>
-        <w:rPr>
-          <w:rFonts w:ascii="Helvetica" w:eastAsia="Times New Roman" w:hAnsi="Helvetica" w:cs="Helvetica"/>
-          <w:color w:val="333333"/>
-          <w:sz w:val="21"/>
-          <w:szCs w:val="21"/>
-        </w:rPr>
-        <w:t>following the instructions (Click on the Patient name to come back to the demographics page).</w:t>
+        <w:t xml:space="preserve"> link and following the instructions (Click on the Patient name to come back to the demographics page).</w:t>
       </w:r>
     </w:p>
     <w:p>
@@ -4633,7 +4999,7 @@
         </w:rPr>
         <w:lastRenderedPageBreak/>
         <w:drawing>
-          <wp:inline distT="0" distB="0" distL="0" distR="0">
+          <wp:inline distT="0" distB="0" distL="0" distR="0" wp14:anchorId="348A50DA" wp14:editId="394C9423">
             <wp:extent cx="6583680" cy="2843784"/>
             <wp:effectExtent l="0" t="0" r="7620" b="0"/>
             <wp:docPr id="19" name="Picture 19" descr="C:\Users\DOT1\Documents\Dotmark-DMS-Manual\Web\DMS Front Office\OtherLinks.jpg"/>
@@ -4739,16 +5105,7 @@
           <w:sz w:val="21"/>
           <w:szCs w:val="21"/>
         </w:rPr>
-        <w:t>Click history tab to view the following page. This section contains general history of the patient, family's medical history, relative's me</w:t>
-      </w:r>
-      <w:r>
-        <w:rPr>
-          <w:rFonts w:ascii="Helvetica" w:eastAsia="Times New Roman" w:hAnsi="Helvetica" w:cs="Helvetica"/>
-          <w:color w:val="333333"/>
-          <w:sz w:val="21"/>
-          <w:szCs w:val="21"/>
-        </w:rPr>
-        <w:t>dical history, lifestyle habits and other details. Click on the edit button to add or edit any of the contents.</w:t>
+        <w:t>Click history tab to view the following page. This section contains general history of the patient, family's medical history, relative's medical history, lifestyle habits and other details. Click on the edit button to add or edit any of the contents.</w:t>
       </w:r>
     </w:p>
     <w:p>
@@ -4770,7 +5127,7 @@
           <w:szCs w:val="21"/>
         </w:rPr>
         <w:drawing>
-          <wp:inline distT="0" distB="0" distL="0" distR="0">
+          <wp:inline distT="0" distB="0" distL="0" distR="0" wp14:anchorId="49DBCD7E" wp14:editId="10673F41">
             <wp:extent cx="6583680" cy="2697480"/>
             <wp:effectExtent l="0" t="0" r="7620" b="7620"/>
             <wp:docPr id="20" name="Picture 20" descr="C:\Users\DOT1\Documents\Dotmark-DMS-Manual\Web\DMS Front Office\history.jpg"/>
@@ -4851,45 +5208,7 @@
           <w:sz w:val="21"/>
           <w:szCs w:val="21"/>
         </w:rPr>
-        <w:t xml:space="preserve">CCR as shown in the image below exchanges most relevant and timely clinical information about a patient among providers, institutions, or others. This </w:t>
-      </w:r>
-      <w:proofErr w:type="gramStart"/>
-      <w:r>
-        <w:rPr>
-          <w:rFonts w:ascii="Helvetica" w:eastAsia="Times New Roman" w:hAnsi="Helvetica" w:cs="Helvetica"/>
-          <w:color w:val="333333"/>
-          <w:sz w:val="21"/>
-          <w:szCs w:val="21"/>
-        </w:rPr>
-        <w:t>has to</w:t>
-      </w:r>
-      <w:proofErr w:type="gramEnd"/>
-      <w:r>
-        <w:rPr>
-          <w:rFonts w:ascii="Helvetica" w:eastAsia="Times New Roman" w:hAnsi="Helvetica" w:cs="Helvetica"/>
-          <w:color w:val="333333"/>
-          <w:sz w:val="21"/>
-          <w:szCs w:val="21"/>
-        </w:rPr>
-        <w:t xml:space="preserve"> be completed upon referral or transfer or other transition of a patient from one caregiver to anot</w:t>
-      </w:r>
-      <w:r>
-        <w:rPr>
-          <w:rFonts w:ascii="Helvetica" w:eastAsia="Times New Roman" w:hAnsi="Helvetica" w:cs="Helvetica"/>
-          <w:color w:val="333333"/>
-          <w:sz w:val="21"/>
-          <w:szCs w:val="21"/>
-        </w:rPr>
-        <w:t>her. To be completed by Physicians, Nurses, Ancillary providers (e.g., social work, physical therapy, occupational therapy). CCD is an electronic document exchange standard for sharing patient summary information. Summaries include the most commonly needed</w:t>
-      </w:r>
-      <w:r>
-        <w:rPr>
-          <w:rFonts w:ascii="Helvetica" w:eastAsia="Times New Roman" w:hAnsi="Helvetica" w:cs="Helvetica"/>
-          <w:color w:val="333333"/>
-          <w:sz w:val="21"/>
-          <w:szCs w:val="21"/>
-        </w:rPr>
-        <w:t xml:space="preserve"> pertinent information about current and past health status in a form that can be shared by all computer applications, including web browsers, electronic medical record (EMR) and electronic health record (EHR) software systems. </w:t>
+        <w:t xml:space="preserve">CCR as shown in the image below exchanges most relevant and timely clinical information about a patient among providers, institutions, or others. This has to be completed upon referral or transfer or other transition of a patient from one caregiver to another. To be completed by Physicians, Nurses, Ancillary providers (e.g., social work, physical therapy, occupational therapy). CCD is an electronic document exchange standard for sharing patient summary information. Summaries include the most commonly needed pertinent information about current and past health status in a form that can be shared by all computer applications, including web browsers, electronic medical record (EMR) and electronic health record (EHR) software systems. </w:t>
       </w:r>
     </w:p>
     <w:p>
@@ -4912,7 +5231,7 @@
         </w:rPr>
         <w:lastRenderedPageBreak/>
         <w:drawing>
-          <wp:inline distT="0" distB="0" distL="0" distR="0">
+          <wp:inline distT="0" distB="0" distL="0" distR="0" wp14:anchorId="63F26A57" wp14:editId="65E6819E">
             <wp:extent cx="5924550" cy="2562225"/>
             <wp:effectExtent l="0" t="0" r="0" b="9525"/>
             <wp:docPr id="21" name="Picture 21" descr="C:\Users\DOT1\Documents\Dotmark-DMS-Manual\Web\DMS Front Office\ccrReport.jpg"/>
@@ -4993,36 +5312,7 @@
           <w:sz w:val="21"/>
           <w:szCs w:val="21"/>
         </w:rPr>
-        <w:t>Click Documents to upload images files of the test conducted like x-rays or a pdf file of some k</w:t>
-      </w:r>
-      <w:r>
-        <w:rPr>
-          <w:rFonts w:ascii="Helvetica" w:eastAsia="Times New Roman" w:hAnsi="Helvetica" w:cs="Helvetica"/>
-          <w:color w:val="333333"/>
-          <w:sz w:val="21"/>
-          <w:szCs w:val="21"/>
-        </w:rPr>
-        <w:t xml:space="preserve">ind. Select a category and upload </w:t>
-      </w:r>
-      <w:proofErr w:type="gramStart"/>
-      <w:r>
-        <w:rPr>
-          <w:rFonts w:ascii="Helvetica" w:eastAsia="Times New Roman" w:hAnsi="Helvetica" w:cs="Helvetica"/>
-          <w:color w:val="333333"/>
-          <w:sz w:val="21"/>
-          <w:szCs w:val="21"/>
-        </w:rPr>
-        <w:t>a files</w:t>
-      </w:r>
-      <w:proofErr w:type="gramEnd"/>
-      <w:r>
-        <w:rPr>
-          <w:rFonts w:ascii="Helvetica" w:eastAsia="Times New Roman" w:hAnsi="Helvetica" w:cs="Helvetica"/>
-          <w:color w:val="333333"/>
-          <w:sz w:val="21"/>
-          <w:szCs w:val="21"/>
-        </w:rPr>
-        <w:t xml:space="preserve"> related to the subject to keep record of the active patient.</w:t>
+        <w:t>Click Documents to upload images files of the test conducted like x-rays or a pdf file of some kind. Select a category and upload a files related to the subject to keep record of the active patient.</w:t>
       </w:r>
     </w:p>
     <w:p>
@@ -5044,7 +5334,7 @@
           <w:szCs w:val="21"/>
         </w:rPr>
         <w:drawing>
-          <wp:inline distT="0" distB="0" distL="0" distR="0">
+          <wp:inline distT="0" distB="0" distL="0" distR="0" wp14:anchorId="57076775" wp14:editId="5218E445">
             <wp:extent cx="6583680" cy="1984248"/>
             <wp:effectExtent l="0" t="0" r="7620" b="0"/>
             <wp:docPr id="22" name="Picture 22" descr="C:\Users\DOT1\Documents\Dotmark-DMS-Manual\Web\DMS Front Office\documents.jpg"/>
@@ -5164,7 +5454,7 @@
         </w:rPr>
         <w:lastRenderedPageBreak/>
         <w:drawing>
-          <wp:inline distT="0" distB="0" distL="0" distR="0">
+          <wp:inline distT="0" distB="0" distL="0" distR="0" wp14:anchorId="1FFA1312" wp14:editId="57BA5182">
             <wp:extent cx="6583680" cy="3438144"/>
             <wp:effectExtent l="0" t="0" r="7620" b="0"/>
             <wp:docPr id="23" name="Picture 23" descr="C:\Users\DOT1\Documents\Dotmark-DMS-Manual\Web\DMS Front Office\issues.jpg"/>
@@ -5328,7 +5618,7 @@
         <w:pStyle w:val="Heading1"/>
       </w:pPr>
       <w:hyperlink w:anchor="content" w:history="1">
-        <w:bookmarkStart w:id="7" w:name="_Toc509218359"/>
+        <w:bookmarkStart w:id="7" w:name="_Toc509233069"/>
         <w:r>
           <w:rPr>
             <w:rStyle w:val="Hyperlink"/>
@@ -5377,7 +5667,7 @@
           <w:szCs w:val="21"/>
         </w:rPr>
         <w:drawing>
-          <wp:inline distT="0" distB="0" distL="0" distR="0">
+          <wp:inline distT="0" distB="0" distL="0" distR="0" wp14:anchorId="21D5DC5E" wp14:editId="2473CA75">
             <wp:extent cx="6583680" cy="1188720"/>
             <wp:effectExtent l="0" t="0" r="7620" b="0"/>
             <wp:docPr id="24" name="Picture 24" descr="C:\Users\DOT1\Documents\Dotmark-DMS-Manual\Web\DMS Front Office\searchFound.jpg"/>
@@ -5434,7 +5724,7 @@
           <w:szCs w:val="21"/>
         </w:rPr>
         <w:drawing>
-          <wp:inline distT="0" distB="0" distL="0" distR="0">
+          <wp:inline distT="0" distB="0" distL="0" distR="0" wp14:anchorId="092AA8D9" wp14:editId="449C451A">
             <wp:extent cx="6583680" cy="2414016"/>
             <wp:effectExtent l="0" t="0" r="7620" b="5715"/>
             <wp:docPr id="25" name="Picture 25" descr="C:\Users\DOT1\Documents\Dotmark-DMS-Manual\Web\DMS Front Office\Search.jpg"/>
@@ -5540,7 +5830,7 @@
           <w:szCs w:val="21"/>
         </w:rPr>
         <w:drawing>
-          <wp:inline distT="0" distB="0" distL="0" distR="0">
+          <wp:inline distT="0" distB="0" distL="0" distR="0" wp14:anchorId="3A13E018" wp14:editId="2788D6E8">
             <wp:extent cx="6583680" cy="2249424"/>
             <wp:effectExtent l="0" t="0" r="7620" b="0"/>
             <wp:docPr id="26" name="Picture 26" descr="C:\Users\DOT1\Documents\Dotmark-DMS-Manual\Web\DMS Front Office\ActivePatient.jpg"/>
@@ -5623,7 +5913,7 @@
         <w:pStyle w:val="Heading2"/>
       </w:pPr>
       <w:hyperlink w:anchor="content" w:history="1">
-        <w:bookmarkStart w:id="8" w:name="_Toc509218360"/>
+        <w:bookmarkStart w:id="8" w:name="_Toc509233070"/>
         <w:r>
           <w:rPr>
             <w:rStyle w:val="Hyperlink"/>
@@ -5674,19 +5964,7 @@
           <w:sz w:val="21"/>
           <w:szCs w:val="21"/>
         </w:rPr>
-        <w:t>Note: Make sure to select a patient to make this section visible. This patient will be an ac</w:t>
-      </w:r>
-      <w:r>
-        <w:rPr>
-          <w:rStyle w:val="Strong"/>
-          <w:rFonts w:ascii="Helvetica" w:hAnsi="Helvetica" w:cs="Helvetica"/>
-          <w:i/>
-          <w:iCs/>
-          <w:color w:val="333333"/>
-          <w:sz w:val="21"/>
-          <w:szCs w:val="21"/>
-        </w:rPr>
-        <w:t>tive patient in the DMS system until the Clear Active Patient button is pressed.</w:t>
+        <w:t>Note: Make sure to select a patient to make this section visible. This patient will be an active patient in the DMS system until the Clear Active Patient button is pressed.</w:t>
       </w:r>
     </w:p>
     <w:p>
@@ -5708,7 +5986,7 @@
           <w:szCs w:val="21"/>
         </w:rPr>
         <w:drawing>
-          <wp:inline distT="0" distB="0" distL="0" distR="0">
+          <wp:inline distT="0" distB="0" distL="0" distR="0" wp14:anchorId="47A9421F" wp14:editId="435A6FCF">
             <wp:extent cx="6583680" cy="1179576"/>
             <wp:effectExtent l="0" t="0" r="0" b="1905"/>
             <wp:docPr id="27" name="Picture 27" descr="C:\Users\DOT1\Documents\Dotmark-DMS-Manual\Web\DMS Front Office\encounters.jpg"/>
@@ -5784,16 +6062,7 @@
           <w:sz w:val="21"/>
           <w:szCs w:val="21"/>
         </w:rPr>
-        <w:t xml:space="preserve"> will display the following form. This enco</w:t>
-      </w:r>
-      <w:r>
-        <w:rPr>
-          <w:rFonts w:ascii="Helvetica" w:hAnsi="Helvetica" w:cs="Helvetica"/>
-          <w:color w:val="333333"/>
-          <w:sz w:val="21"/>
-          <w:szCs w:val="21"/>
-        </w:rPr>
-        <w:t xml:space="preserve">unter will be created for the active patient </w:t>
+        <w:t xml:space="preserve"> will display the following form. This encounter will be created for the active patient </w:t>
       </w:r>
       <w:proofErr w:type="spellStart"/>
       <w:r>
@@ -5824,7 +6093,27 @@
           <w:sz w:val="21"/>
           <w:szCs w:val="21"/>
         </w:rPr>
-        <w:t xml:space="preserve"> Khadka, as shown in the image below. Please fill in the details as required and save it for future reference.</w:t>
+        <w:t xml:space="preserve"> </w:t>
+      </w:r>
+      <w:proofErr w:type="spellStart"/>
+      <w:r>
+        <w:rPr>
+          <w:rFonts w:ascii="Helvetica" w:hAnsi="Helvetica" w:cs="Helvetica"/>
+          <w:color w:val="333333"/>
+          <w:sz w:val="21"/>
+          <w:szCs w:val="21"/>
+        </w:rPr>
+        <w:t>Khadka</w:t>
+      </w:r>
+      <w:proofErr w:type="spellEnd"/>
+      <w:r>
+        <w:rPr>
+          <w:rFonts w:ascii="Helvetica" w:hAnsi="Helvetica" w:cs="Helvetica"/>
+          <w:color w:val="333333"/>
+          <w:sz w:val="21"/>
+          <w:szCs w:val="21"/>
+        </w:rPr>
+        <w:t>, as shown in the image below. Please fill in the details as required and save it for future reference.</w:t>
       </w:r>
     </w:p>
     <w:p>
@@ -5846,7 +6135,7 @@
           <w:szCs w:val="21"/>
         </w:rPr>
         <w:drawing>
-          <wp:inline distT="0" distB="0" distL="0" distR="0">
+          <wp:inline distT="0" distB="0" distL="0" distR="0" wp14:anchorId="7F803C26" wp14:editId="759089D8">
             <wp:extent cx="6583680" cy="2743200"/>
             <wp:effectExtent l="0" t="0" r="7620" b="0"/>
             <wp:docPr id="28" name="Picture 28" descr="C:\Users\DOT1\Documents\Dotmark-DMS-Manual\Web\DMS Front Office\newEncounter.jpg"/>
@@ -5934,7 +6223,7 @@
           <w:szCs w:val="21"/>
         </w:rPr>
         <w:drawing>
-          <wp:inline distT="0" distB="0" distL="0" distR="0">
+          <wp:inline distT="0" distB="0" distL="0" distR="0" wp14:anchorId="4505100A" wp14:editId="6E45311D">
             <wp:extent cx="6583680" cy="1700784"/>
             <wp:effectExtent l="0" t="0" r="7620" b="0"/>
             <wp:docPr id="29" name="Picture 29" descr="C:\Users\DOT1\Documents\Dotmark-DMS-Manual\Web\DMS Front Office\pastEncounters.jpg"/>
@@ -6023,7 +6312,7 @@
           <w:szCs w:val="21"/>
         </w:rPr>
         <w:drawing>
-          <wp:inline distT="0" distB="0" distL="0" distR="0">
+          <wp:inline distT="0" distB="0" distL="0" distR="0" wp14:anchorId="6F7A0B6F" wp14:editId="3815A2BA">
             <wp:extent cx="6583680" cy="1463040"/>
             <wp:effectExtent l="0" t="0" r="7620" b="3810"/>
             <wp:docPr id="30" name="Picture 30" descr="C:\Users\DOT1\Documents\Dotmark-DMS-Manual\Web\DMS Front Office\encounterHistory.jpg"/>
@@ -6126,7 +6415,7 @@
         <w:pStyle w:val="Heading1"/>
       </w:pPr>
       <w:hyperlink w:anchor="content" w:history="1">
-        <w:bookmarkStart w:id="9" w:name="_Toc509218361"/>
+        <w:bookmarkStart w:id="9" w:name="_Toc509233071"/>
         <w:r>
           <w:rPr>
             <w:rStyle w:val="Hyperlink"/>
@@ -6176,7 +6465,7 @@
           <w:szCs w:val="21"/>
         </w:rPr>
         <w:drawing>
-          <wp:inline distT="0" distB="0" distL="0" distR="0">
+          <wp:inline distT="0" distB="0" distL="0" distR="0" wp14:anchorId="311087B9" wp14:editId="623388FD">
             <wp:extent cx="6583680" cy="2532888"/>
             <wp:effectExtent l="0" t="0" r="7620" b="1270"/>
             <wp:docPr id="31" name="Picture 31" descr="C:\Users\DOT1\Documents\Dotmark-DMS-Manual\Web\DMS Front Office\CreateAppointment.jpg"/>
@@ -6264,7 +6553,7 @@
           <w:szCs w:val="21"/>
         </w:rPr>
         <w:drawing>
-          <wp:inline distT="0" distB="0" distL="0" distR="0">
+          <wp:inline distT="0" distB="0" distL="0" distR="0" wp14:anchorId="6E1B485F" wp14:editId="27B44505">
             <wp:extent cx="6583680" cy="3172968"/>
             <wp:effectExtent l="0" t="0" r="7620" b="8890"/>
             <wp:docPr id="32" name="Picture 32" descr="C:\Users\DOT1\Documents\Dotmark-DMS-Manual\Web\DMS Front Office\appointmentForm.jpg"/>
@@ -6367,7 +6656,7 @@
         <w:pStyle w:val="Heading1"/>
       </w:pPr>
       <w:hyperlink w:anchor="content" w:history="1">
-        <w:bookmarkStart w:id="10" w:name="_Toc509218362"/>
+        <w:bookmarkStart w:id="10" w:name="_Toc509233072"/>
         <w:r>
           <w:rPr>
             <w:rStyle w:val="Hyperlink"/>
@@ -6400,12 +6689,27 @@
     </w:p>
     <w:p>
       <w:pPr>
-        <w:numPr>
-          <w:ilvl w:val="1"/>
-          <w:numId w:val="2"/>
-        </w:numPr>
+        <w:pStyle w:val="Heading3"/>
+        <w:rPr>
+          <w:rStyle w:val="Emphasis"/>
+          <w:i w:val="0"/>
+          <w:iCs w:val="0"/>
+        </w:rPr>
+      </w:pPr>
+      <w:bookmarkStart w:id="11" w:name="_Toc509233073"/>
+      <w:r>
+        <w:rPr>
+          <w:rStyle w:val="Emphasis"/>
+          <w:i w:val="0"/>
+          <w:iCs w:val="0"/>
+        </w:rPr>
+        <w:t>Calendar</w:t>
+      </w:r>
+      <w:bookmarkEnd w:id="11"/>
+    </w:p>
+    <w:p>
+      <w:pPr>
         <w:spacing w:before="100" w:beforeAutospacing="1" w:after="100" w:afterAutospacing="1"/>
-        <w:ind w:left="0"/>
         <w:rPr>
           <w:rFonts w:ascii="Helvetica" w:eastAsia="Times New Roman" w:hAnsi="Helvetica" w:cs="Helvetica"/>
           <w:color w:val="333333"/>
@@ -6423,25 +6727,16 @@
           <w:sz w:val="21"/>
           <w:szCs w:val="21"/>
         </w:rPr>
-        <w:t xml:space="preserve">Calendar: </w:t>
-      </w:r>
-      <w:r>
-        <w:rPr>
-          <w:rFonts w:ascii="Helvetica" w:eastAsia="Times New Roman" w:hAnsi="Helvetica" w:cs="Helvetica"/>
-          <w:color w:val="333333"/>
-          <w:sz w:val="21"/>
-          <w:szCs w:val="21"/>
-        </w:rPr>
-        <w:t>Select date and department (from the dropdown, below Providers) to view all the appointments of the Doctors. You can also create appointments by cli</w:t>
-      </w:r>
-      <w:r>
-        <w:rPr>
-          <w:rFonts w:ascii="Helvetica" w:eastAsia="Times New Roman" w:hAnsi="Helvetica" w:cs="Helvetica"/>
-          <w:color w:val="333333"/>
-          <w:sz w:val="21"/>
-          <w:szCs w:val="21"/>
-        </w:rPr>
-        <w:t>cking on the time displayed as shown in the image below. On clicking on time, it will navigate user to the create new appointment page.</w:t>
+        <w:t xml:space="preserve"> </w:t>
+      </w:r>
+      <w:r>
+        <w:rPr>
+          <w:rFonts w:ascii="Helvetica" w:eastAsia="Times New Roman" w:hAnsi="Helvetica" w:cs="Helvetica"/>
+          <w:color w:val="333333"/>
+          <w:sz w:val="21"/>
+          <w:szCs w:val="21"/>
+        </w:rPr>
+        <w:t>Select date and department (from the dropdown, below Providers) to view all the appointments of the Doctors. You can also create appointments by clicking on the time displayed as shown in the image below. On clicking on time, it will navigate user to the create new appointment page.</w:t>
       </w:r>
     </w:p>
     <w:p>
@@ -6463,7 +6758,7 @@
           <w:szCs w:val="21"/>
         </w:rPr>
         <w:drawing>
-          <wp:inline distT="0" distB="0" distL="0" distR="0">
+          <wp:inline distT="0" distB="0" distL="0" distR="0" wp14:anchorId="49C8A8DB" wp14:editId="3202C3CF">
             <wp:extent cx="6583680" cy="3511296"/>
             <wp:effectExtent l="0" t="0" r="7620" b="0"/>
             <wp:docPr id="33" name="Picture 33" descr="C:\Users\DOT1\Documents\Dotmark-DMS-Manual\Web\DMS Front Office\calendar.jpg"/>
@@ -6514,12 +6809,27 @@
     </w:p>
     <w:p>
       <w:pPr>
-        <w:numPr>
-          <w:ilvl w:val="1"/>
-          <w:numId w:val="2"/>
-        </w:numPr>
+        <w:pStyle w:val="Heading3"/>
+        <w:rPr>
+          <w:rStyle w:val="Emphasis"/>
+          <w:i w:val="0"/>
+          <w:iCs w:val="0"/>
+        </w:rPr>
+      </w:pPr>
+      <w:bookmarkStart w:id="12" w:name="_Toc509233074"/>
+      <w:r>
+        <w:rPr>
+          <w:rStyle w:val="Emphasis"/>
+          <w:i w:val="0"/>
+          <w:iCs w:val="0"/>
+        </w:rPr>
+        <w:t>Quick Order</w:t>
+      </w:r>
+      <w:bookmarkEnd w:id="12"/>
+    </w:p>
+    <w:p>
+      <w:pPr>
         <w:spacing w:before="100" w:beforeAutospacing="1" w:after="100" w:afterAutospacing="1"/>
-        <w:ind w:left="0"/>
         <w:rPr>
           <w:rFonts w:ascii="Helvetica" w:eastAsia="Times New Roman" w:hAnsi="Helvetica" w:cs="Helvetica"/>
           <w:color w:val="333333"/>
@@ -6537,7 +6847,7 @@
           <w:sz w:val="21"/>
           <w:szCs w:val="21"/>
         </w:rPr>
-        <w:t xml:space="preserve">Quick Order: </w:t>
+        <w:t xml:space="preserve"> </w:t>
       </w:r>
       <w:r>
         <w:rPr>
@@ -6566,16 +6876,7 @@
           <w:sz w:val="21"/>
           <w:szCs w:val="21"/>
         </w:rPr>
-        <w:t>: Laboratory or Radiolog</w:t>
-      </w:r>
-      <w:r>
-        <w:rPr>
-          <w:rFonts w:ascii="Helvetica" w:eastAsia="Times New Roman" w:hAnsi="Helvetica" w:cs="Helvetica"/>
-          <w:color w:val="333333"/>
-          <w:sz w:val="21"/>
-          <w:szCs w:val="21"/>
-        </w:rPr>
-        <w:t xml:space="preserve">y) from the list, search the test code and press </w:t>
+        <w:t xml:space="preserve">: Laboratory or Radiology) from the list, search the test code and press </w:t>
       </w:r>
       <w:r>
         <w:rPr>
@@ -6617,7 +6918,7 @@
         </w:rPr>
         <w:lastRenderedPageBreak/>
         <w:drawing>
-          <wp:inline distT="0" distB="0" distL="0" distR="0">
+          <wp:inline distT="0" distB="0" distL="0" distR="0" wp14:anchorId="2F1EA568" wp14:editId="45BC4C04">
             <wp:extent cx="6583680" cy="3319272"/>
             <wp:effectExtent l="0" t="0" r="7620" b="0"/>
             <wp:docPr id="34" name="Picture 34" descr="C:\Users\DOT1\Documents\Dotmark-DMS-Manual\Web\DMS Front Office\procedureOrder.jpg"/>
@@ -6668,48 +6969,42 @@
     </w:p>
     <w:p>
       <w:pPr>
-        <w:numPr>
-          <w:ilvl w:val="1"/>
-          <w:numId w:val="2"/>
-        </w:numPr>
+        <w:pStyle w:val="Heading3"/>
+        <w:rPr>
+          <w:rStyle w:val="Emphasis"/>
+          <w:i w:val="0"/>
+          <w:iCs w:val="0"/>
+        </w:rPr>
+      </w:pPr>
+      <w:bookmarkStart w:id="13" w:name="_Toc509233075"/>
+      <w:r>
+        <w:rPr>
+          <w:rStyle w:val="Emphasis"/>
+          <w:i w:val="0"/>
+          <w:iCs w:val="0"/>
+        </w:rPr>
+        <w:t>Doctor</w:t>
+      </w:r>
+      <w:bookmarkEnd w:id="13"/>
+    </w:p>
+    <w:p>
+      <w:pPr>
         <w:spacing w:before="100" w:beforeAutospacing="1" w:after="100" w:afterAutospacing="1"/>
-        <w:ind w:left="0"/>
-        <w:rPr>
-          <w:rFonts w:ascii="Helvetica" w:eastAsia="Times New Roman" w:hAnsi="Helvetica" w:cs="Helvetica"/>
-          <w:color w:val="333333"/>
-          <w:sz w:val="21"/>
-          <w:szCs w:val="21"/>
-        </w:rPr>
-      </w:pPr>
-      <w:r>
-        <w:rPr>
-          <w:rStyle w:val="Emphasis"/>
-          <w:rFonts w:ascii="Helvetica" w:eastAsia="Times New Roman" w:hAnsi="Helvetica" w:cs="Helvetica"/>
-          <w:b/>
-          <w:bCs/>
-          <w:color w:val="333333"/>
-          <w:sz w:val="21"/>
-          <w:szCs w:val="21"/>
-        </w:rPr>
-        <w:t xml:space="preserve">Doctor: </w:t>
-      </w:r>
-      <w:r>
-        <w:rPr>
-          <w:rFonts w:ascii="Helvetica" w:eastAsia="Times New Roman" w:hAnsi="Helvetica" w:cs="Helvetica"/>
-          <w:color w:val="333333"/>
-          <w:sz w:val="21"/>
-          <w:szCs w:val="21"/>
-        </w:rPr>
-        <w:t>This will list</w:t>
-      </w:r>
-      <w:r>
-        <w:rPr>
-          <w:rFonts w:ascii="Helvetica" w:eastAsia="Times New Roman" w:hAnsi="Helvetica" w:cs="Helvetica"/>
-          <w:color w:val="333333"/>
-          <w:sz w:val="21"/>
-          <w:szCs w:val="21"/>
-        </w:rPr>
-        <w:t xml:space="preserve"> all the Doctors with their availability status. Select date to view list of Doctors for that date with their on-duty status.</w:t>
+        <w:rPr>
+          <w:rFonts w:ascii="Helvetica" w:eastAsia="Times New Roman" w:hAnsi="Helvetica" w:cs="Helvetica"/>
+          <w:color w:val="333333"/>
+          <w:sz w:val="21"/>
+          <w:szCs w:val="21"/>
+        </w:rPr>
+      </w:pPr>
+      <w:r>
+        <w:rPr>
+          <w:rFonts w:ascii="Helvetica" w:eastAsia="Times New Roman" w:hAnsi="Helvetica" w:cs="Helvetica"/>
+          <w:color w:val="333333"/>
+          <w:sz w:val="21"/>
+          <w:szCs w:val="21"/>
+        </w:rPr>
+        <w:t>This will list all the Doctors with their availability status. Select date to view list of Doctors for that date with their on-duty status.</w:t>
       </w:r>
     </w:p>
     <w:p>
@@ -6731,7 +7026,7 @@
           <w:szCs w:val="21"/>
         </w:rPr>
         <w:drawing>
-          <wp:inline distT="0" distB="0" distL="0" distR="0">
+          <wp:inline distT="0" distB="0" distL="0" distR="0" wp14:anchorId="63BD08FF" wp14:editId="660F0CC8">
             <wp:extent cx="6583680" cy="1499616"/>
             <wp:effectExtent l="0" t="0" r="7620" b="5715"/>
             <wp:docPr id="35" name="Picture 35" descr="C:\Users\DOT1\Documents\Dotmark-DMS-Manual\Web\DMS Front Office\doctor.jpg"/>
@@ -6782,12 +7077,67 @@
     </w:p>
     <w:p>
       <w:pPr>
-        <w:numPr>
-          <w:ilvl w:val="1"/>
-          <w:numId w:val="2"/>
-        </w:numPr>
+        <w:pStyle w:val="Heading3"/>
+        <w:rPr>
+          <w:rStyle w:val="Emphasis"/>
+          <w:i w:val="0"/>
+          <w:iCs w:val="0"/>
+        </w:rPr>
+      </w:pPr>
+      <w:bookmarkStart w:id="14" w:name="_Toc509233076"/>
+      <w:r>
+        <w:rPr>
+          <w:rStyle w:val="Emphasis"/>
+          <w:i w:val="0"/>
+          <w:iCs w:val="0"/>
+        </w:rPr>
+        <w:t>Patient</w:t>
+      </w:r>
+      <w:bookmarkEnd w:id="14"/>
+    </w:p>
+    <w:p>
+      <w:pPr>
         <w:spacing w:before="100" w:beforeAutospacing="1" w:after="100" w:afterAutospacing="1"/>
-        <w:ind w:left="0"/>
+        <w:rPr>
+          <w:rFonts w:ascii="Helvetica" w:eastAsia="Times New Roman" w:hAnsi="Helvetica" w:cs="Helvetica"/>
+          <w:color w:val="333333"/>
+          <w:sz w:val="21"/>
+          <w:szCs w:val="21"/>
+        </w:rPr>
+      </w:pPr>
+      <w:r>
+        <w:rPr>
+          <w:rFonts w:ascii="Helvetica" w:eastAsia="Times New Roman" w:hAnsi="Helvetica" w:cs="Helvetica"/>
+          <w:color w:val="333333"/>
+          <w:sz w:val="21"/>
+          <w:szCs w:val="21"/>
+        </w:rPr>
+        <w:t xml:space="preserve"> It shows list of all patients.</w:t>
+      </w:r>
+    </w:p>
+    <w:p>
+      <w:pPr>
+        <w:pStyle w:val="Heading3"/>
+        <w:rPr>
+          <w:rStyle w:val="Emphasis"/>
+          <w:i w:val="0"/>
+          <w:iCs w:val="0"/>
+        </w:rPr>
+      </w:pPr>
+      <w:bookmarkStart w:id="15" w:name="_Toc509233077"/>
+      <w:r>
+        <w:rPr>
+          <w:rStyle w:val="Emphasis"/>
+          <w:i w:val="0"/>
+          <w:iCs w:val="0"/>
+        </w:rPr>
+        <w:t>Resources</w:t>
+      </w:r>
+      <w:bookmarkEnd w:id="15"/>
+    </w:p>
+    <w:p>
+      <w:pPr>
+        <w:spacing w:before="100" w:beforeAutospacing="1" w:after="100" w:afterAutospacing="1"/>
         <w:rPr>
           <w:rFonts w:ascii="Helvetica" w:eastAsia="Times New Roman" w:hAnsi="Helvetica" w:cs="Helvetica"/>
           <w:color w:val="333333"/>
@@ -6805,62 +7155,16 @@
           <w:sz w:val="21"/>
           <w:szCs w:val="21"/>
         </w:rPr>
-        <w:t>Patient:</w:t>
-      </w:r>
-      <w:r>
-        <w:rPr>
-          <w:rFonts w:ascii="Helvetica" w:eastAsia="Times New Roman" w:hAnsi="Helvetica" w:cs="Helvetica"/>
-          <w:color w:val="333333"/>
-          <w:sz w:val="21"/>
-          <w:szCs w:val="21"/>
-        </w:rPr>
-        <w:t xml:space="preserve"> It shows list of all patients.</w:t>
-      </w:r>
-    </w:p>
-    <w:p>
-      <w:pPr>
-        <w:numPr>
-          <w:ilvl w:val="1"/>
-          <w:numId w:val="2"/>
-        </w:numPr>
-        <w:spacing w:before="100" w:beforeAutospacing="1" w:after="100" w:afterAutospacing="1"/>
-        <w:ind w:left="0"/>
-        <w:rPr>
-          <w:rFonts w:ascii="Helvetica" w:eastAsia="Times New Roman" w:hAnsi="Helvetica" w:cs="Helvetica"/>
-          <w:color w:val="333333"/>
-          <w:sz w:val="21"/>
-          <w:szCs w:val="21"/>
-        </w:rPr>
-      </w:pPr>
-      <w:r>
-        <w:rPr>
-          <w:rStyle w:val="Emphasis"/>
-          <w:rFonts w:ascii="Helvetica" w:eastAsia="Times New Roman" w:hAnsi="Helvetica" w:cs="Helvetica"/>
-          <w:b/>
-          <w:bCs/>
-          <w:color w:val="333333"/>
-          <w:sz w:val="21"/>
-          <w:szCs w:val="21"/>
-        </w:rPr>
-        <w:t xml:space="preserve">Resources: </w:t>
-      </w:r>
-      <w:r>
-        <w:rPr>
-          <w:rFonts w:ascii="Helvetica" w:eastAsia="Times New Roman" w:hAnsi="Helvetica" w:cs="Helvetica"/>
-          <w:color w:val="333333"/>
-          <w:sz w:val="21"/>
-          <w:szCs w:val="21"/>
-        </w:rPr>
-        <w:t>The Available resources are shown in Resource Availabilit</w:t>
-      </w:r>
-      <w:r>
-        <w:rPr>
-          <w:rFonts w:ascii="Helvetica" w:eastAsia="Times New Roman" w:hAnsi="Helvetica" w:cs="Helvetica"/>
-          <w:color w:val="333333"/>
-          <w:sz w:val="21"/>
-          <w:szCs w:val="21"/>
-        </w:rPr>
-        <w:t>y table. You can add reservation if you want to reserve any wards.</w:t>
+        <w:t xml:space="preserve"> </w:t>
+      </w:r>
+      <w:r>
+        <w:rPr>
+          <w:rFonts w:ascii="Helvetica" w:eastAsia="Times New Roman" w:hAnsi="Helvetica" w:cs="Helvetica"/>
+          <w:color w:val="333333"/>
+          <w:sz w:val="21"/>
+          <w:szCs w:val="21"/>
+        </w:rPr>
+        <w:t>The Available resources are shown in Resource Availability table. You can add reservation if you want to reserve any wards.</w:t>
       </w:r>
     </w:p>
     <w:p>
@@ -6883,7 +7187,7 @@
         </w:rPr>
         <w:lastRenderedPageBreak/>
         <w:drawing>
-          <wp:inline distT="0" distB="0" distL="0" distR="0">
+          <wp:inline distT="0" distB="0" distL="0" distR="0" wp14:anchorId="6A6A2EF1" wp14:editId="0697CF09">
             <wp:extent cx="6583680" cy="3346704"/>
             <wp:effectExtent l="0" t="0" r="7620" b="6350"/>
             <wp:docPr id="36" name="Picture 36" descr="C:\Users\DOT1\Documents\Dotmark-DMS-Manual\Web\DMS Front Office\reserve.JPG"/>
@@ -6971,7 +7275,7 @@
           <w:szCs w:val="21"/>
         </w:rPr>
         <w:drawing>
-          <wp:inline distT="0" distB="0" distL="0" distR="0">
+          <wp:inline distT="0" distB="0" distL="0" distR="0" wp14:anchorId="08EE4CF0" wp14:editId="390A3D4C">
             <wp:extent cx="6583680" cy="3282696"/>
             <wp:effectExtent l="0" t="0" r="7620" b="0"/>
             <wp:docPr id="37" name="Picture 37" descr="C:\Users\DOT1\Documents\Dotmark-DMS-Manual\Web\DMS Front Office\new_reservation.JPG"/>
@@ -7060,7 +7364,7 @@
         </w:rPr>
         <w:lastRenderedPageBreak/>
         <w:drawing>
-          <wp:inline distT="0" distB="0" distL="0" distR="0">
+          <wp:inline distT="0" distB="0" distL="0" distR="0" wp14:anchorId="58DE6998" wp14:editId="6785D604">
             <wp:extent cx="6583680" cy="3465576"/>
             <wp:effectExtent l="0" t="0" r="7620" b="1905"/>
             <wp:docPr id="38" name="Picture 38" descr="C:\Users\DOT1\Documents\Dotmark-DMS-Manual\Web\DMS Front Office\see_reservation.JPG"/>
@@ -7111,12 +7415,27 @@
     </w:p>
     <w:p>
       <w:pPr>
-        <w:numPr>
-          <w:ilvl w:val="1"/>
-          <w:numId w:val="2"/>
-        </w:numPr>
+        <w:pStyle w:val="Heading3"/>
+        <w:rPr>
+          <w:rStyle w:val="Emphasis"/>
+          <w:i w:val="0"/>
+          <w:iCs w:val="0"/>
+        </w:rPr>
+      </w:pPr>
+      <w:bookmarkStart w:id="16" w:name="_Toc509233078"/>
+      <w:r>
+        <w:rPr>
+          <w:rStyle w:val="Emphasis"/>
+          <w:i w:val="0"/>
+          <w:iCs w:val="0"/>
+        </w:rPr>
+        <w:t>Department</w:t>
+      </w:r>
+      <w:bookmarkEnd w:id="16"/>
+    </w:p>
+    <w:p>
+      <w:pPr>
         <w:spacing w:before="100" w:beforeAutospacing="1" w:after="100" w:afterAutospacing="1"/>
-        <w:ind w:left="0"/>
         <w:rPr>
           <w:rFonts w:ascii="Helvetica" w:eastAsia="Times New Roman" w:hAnsi="Helvetica" w:cs="Helvetica"/>
           <w:color w:val="333333"/>
@@ -7134,7 +7453,7 @@
           <w:sz w:val="21"/>
           <w:szCs w:val="21"/>
         </w:rPr>
-        <w:t xml:space="preserve">Department: </w:t>
+        <w:t xml:space="preserve"> </w:t>
       </w:r>
       <w:r>
         <w:rPr>
@@ -7165,7 +7484,7 @@
           <w:szCs w:val="21"/>
         </w:rPr>
         <w:drawing>
-          <wp:inline distT="0" distB="0" distL="0" distR="0">
+          <wp:inline distT="0" distB="0" distL="0" distR="0" wp14:anchorId="14704394" wp14:editId="31DD3C5D">
             <wp:extent cx="6583680" cy="3182112"/>
             <wp:effectExtent l="0" t="0" r="7620" b="0"/>
             <wp:docPr id="39" name="Picture 39" descr="C:\Users\DOT1\Documents\Dotmark-DMS-Manual\Web\DMS Front Office\department.jpg"/>
@@ -7230,6 +7549,7 @@
           <w:sz w:val="21"/>
           <w:szCs w:val="21"/>
         </w:rPr>
+        <w:lastRenderedPageBreak/>
         <w:br/>
       </w:r>
       <w:r>
@@ -7247,7 +7567,7 @@
         <w:pStyle w:val="Heading1"/>
       </w:pPr>
       <w:hyperlink w:anchor="content" w:history="1">
-        <w:bookmarkStart w:id="11" w:name="_Toc509218363"/>
+        <w:bookmarkStart w:id="17" w:name="_Toc509233079"/>
         <w:r>
           <w:rPr>
             <w:rStyle w:val="Strong"/>
@@ -7256,7 +7576,7 @@
           </w:rPr>
           <w:t>Calendar</w:t>
         </w:r>
-        <w:bookmarkEnd w:id="11"/>
+        <w:bookmarkEnd w:id="17"/>
       </w:hyperlink>
     </w:p>
     <w:p>
@@ -7278,22 +7598,13 @@
         </w:rPr>
         <w:t>This section is described in the dashboard section above.</w:t>
       </w:r>
-      <w:r>
-        <w:rPr>
-          <w:rFonts w:ascii="Helvetica" w:eastAsia="Times New Roman" w:hAnsi="Helvetica" w:cs="Helvetica"/>
-          <w:color w:val="333333"/>
-          <w:sz w:val="21"/>
-          <w:szCs w:val="21"/>
-        </w:rPr>
-        <w:br/>
-      </w:r>
     </w:p>
     <w:p>
       <w:pPr>
         <w:pStyle w:val="Heading1"/>
       </w:pPr>
       <w:hyperlink w:anchor="content" w:history="1">
-        <w:bookmarkStart w:id="12" w:name="_Toc509218364"/>
+        <w:bookmarkStart w:id="18" w:name="_Toc509233080"/>
         <w:r>
           <w:rPr>
             <w:rStyle w:val="Hyperlink"/>
@@ -7301,7 +7612,7 @@
           </w:rPr>
           <w:t>Patient/Client</w:t>
         </w:r>
-        <w:bookmarkEnd w:id="12"/>
+        <w:bookmarkEnd w:id="18"/>
       </w:hyperlink>
     </w:p>
     <w:p>
@@ -7333,16 +7644,7 @@
           <w:sz w:val="21"/>
           <w:szCs w:val="21"/>
         </w:rPr>
-        <w:t xml:space="preserve"> </w:t>
-      </w:r>
-      <w:r>
-        <w:rPr>
-          <w:rFonts w:ascii="Helvetica" w:hAnsi="Helvetica" w:cs="Helvetica"/>
-          <w:color w:val="333333"/>
-          <w:sz w:val="21"/>
-          <w:szCs w:val="21"/>
-        </w:rPr>
-        <w:t>This shows the list of all patients.</w:t>
+        <w:t xml:space="preserve"> This shows the list of all patients.</w:t>
       </w:r>
     </w:p>
     <w:p>
@@ -7425,16 +7727,7 @@
           <w:sz w:val="21"/>
           <w:szCs w:val="21"/>
         </w:rPr>
-        <w:t xml:space="preserve">This will be visible once a patient is selected. Summary will display the patient's demographic page which </w:t>
-      </w:r>
-      <w:r>
-        <w:rPr>
-          <w:rFonts w:ascii="Helvetica" w:hAnsi="Helvetica" w:cs="Helvetica"/>
-          <w:color w:val="333333"/>
-          <w:sz w:val="21"/>
-          <w:szCs w:val="21"/>
-        </w:rPr>
-        <w:t>has been explained above.</w:t>
+        <w:t>This will be visible once a patient is selected. Summary will display the patient's demographic page which has been explained above.</w:t>
       </w:r>
     </w:p>
     <w:p>
@@ -7456,9 +7749,9 @@
           <w:szCs w:val="21"/>
         </w:rPr>
         <w:drawing>
-          <wp:inline distT="0" distB="0" distL="0" distR="0">
-            <wp:extent cx="6583680" cy="2871216"/>
-            <wp:effectExtent l="0" t="0" r="7620" b="5715"/>
+          <wp:inline distT="0" distB="0" distL="0" distR="0" wp14:anchorId="0F618D16" wp14:editId="2C6E3B8B">
+            <wp:extent cx="6433457" cy="2805702"/>
+            <wp:effectExtent l="0" t="0" r="5715" b="0"/>
             <wp:docPr id="40" name="Picture 40" descr="C:\Users\DOT1\Documents\Dotmark-DMS-Manual\Web\DMS Front Office\summary.jpg"/>
             <wp:cNvGraphicFramePr>
               <a:graphicFrameLocks xmlns:a="http://schemas.openxmlformats.org/drawingml/2006/main" noChangeAspect="1"/>
@@ -7488,7 +7781,7 @@
                   <pic:spPr bwMode="auto">
                     <a:xfrm>
                       <a:off x="0" y="0"/>
-                      <a:ext cx="6583680" cy="2871216"/>
+                      <a:ext cx="6443747" cy="2810189"/>
                     </a:xfrm>
                     <a:prstGeom prst="rect">
                       <a:avLst/>
@@ -7587,9 +7880,9 @@
           <w:szCs w:val="21"/>
         </w:rPr>
         <w:drawing>
-          <wp:inline distT="0" distB="0" distL="0" distR="0">
-            <wp:extent cx="6583680" cy="1371600"/>
-            <wp:effectExtent l="0" t="0" r="7620" b="0"/>
+          <wp:inline distT="0" distB="0" distL="0" distR="0" wp14:anchorId="1BEEFFF7" wp14:editId="3ADE709C">
+            <wp:extent cx="5987143" cy="1247322"/>
+            <wp:effectExtent l="0" t="0" r="0" b="0"/>
             <wp:docPr id="41" name="Picture 41" descr="C:\Users\DOT1\Documents\Dotmark-DMS-Manual\Web\DMS Front Office\patientEducation.jpg"/>
             <wp:cNvGraphicFramePr>
               <a:graphicFrameLocks xmlns:a="http://schemas.openxmlformats.org/drawingml/2006/main" noChangeAspect="1"/>
@@ -7619,7 +7912,7 @@
                   <pic:spPr bwMode="auto">
                     <a:xfrm>
                       <a:off x="0" y="0"/>
-                      <a:ext cx="6583680" cy="1371600"/>
+                      <a:ext cx="6073301" cy="1265272"/>
                     </a:xfrm>
                     <a:prstGeom prst="rect">
                       <a:avLst/>
@@ -7689,29 +7982,10 @@
     </w:p>
     <w:p>
       <w:pPr>
-        <w:rPr>
-          <w:rFonts w:ascii="Helvetica" w:eastAsia="Times New Roman" w:hAnsi="Helvetica" w:cs="Helvetica"/>
-          <w:color w:val="333333"/>
-          <w:sz w:val="21"/>
-          <w:szCs w:val="21"/>
-        </w:rPr>
-      </w:pPr>
-      <w:r>
-        <w:rPr>
-          <w:rFonts w:ascii="Helvetica" w:eastAsia="Times New Roman" w:hAnsi="Helvetica" w:cs="Helvetica"/>
-          <w:color w:val="333333"/>
-          <w:sz w:val="21"/>
-          <w:szCs w:val="21"/>
-        </w:rPr>
-        <w:br w:type="page"/>
-      </w:r>
-    </w:p>
-    <w:p>
-      <w:pPr>
         <w:pStyle w:val="Heading1"/>
       </w:pPr>
       <w:hyperlink w:anchor="content" w:history="1">
-        <w:bookmarkStart w:id="13" w:name="_Toc509218365"/>
+        <w:bookmarkStart w:id="19" w:name="_Toc509233081"/>
         <w:r>
           <w:rPr>
             <w:rStyle w:val="Hyperlink"/>
@@ -7719,7 +7993,7 @@
           </w:rPr>
           <w:t>Message</w:t>
         </w:r>
-        <w:bookmarkEnd w:id="13"/>
+        <w:bookmarkEnd w:id="19"/>
       </w:hyperlink>
     </w:p>
     <w:p>
@@ -7761,7 +8035,7 @@
           <w:szCs w:val="21"/>
         </w:rPr>
         <w:drawing>
-          <wp:inline distT="0" distB="0" distL="0" distR="0">
+          <wp:inline distT="0" distB="0" distL="0" distR="0" wp14:anchorId="0292EE43" wp14:editId="59CB2ECB">
             <wp:extent cx="6583680" cy="1188720"/>
             <wp:effectExtent l="0" t="0" r="7620" b="0"/>
             <wp:docPr id="42" name="Picture 42" descr="C:\Users\DOT1\Documents\Dotmark-DMS-Manual\Web\DMS Front Office\messageReminder.jpg"/>
@@ -7829,7 +8103,7 @@
           <w:szCs w:val="21"/>
         </w:rPr>
         <w:drawing>
-          <wp:inline distT="0" distB="0" distL="0" distR="0">
+          <wp:inline distT="0" distB="0" distL="0" distR="0" wp14:anchorId="62CF1343" wp14:editId="3D22E94D">
             <wp:extent cx="6583680" cy="2414016"/>
             <wp:effectExtent l="0" t="0" r="7620" b="5715"/>
             <wp:docPr id="43" name="Picture 43" descr="C:\Users\DOT1\Documents\Dotmark-DMS-Manual\Web\DMS Front Office\messeageForm.jpg"/>
@@ -7932,7 +8206,7 @@
         <w:pStyle w:val="Heading1"/>
       </w:pPr>
       <w:hyperlink w:anchor="content" w:history="1">
-        <w:bookmarkStart w:id="14" w:name="_Toc509218366"/>
+        <w:bookmarkStart w:id="20" w:name="_Toc509233082"/>
         <w:r>
           <w:rPr>
             <w:rStyle w:val="Hyperlink"/>
@@ -7940,7 +8214,7 @@
           </w:rPr>
           <w:t>Fees</w:t>
         </w:r>
-        <w:bookmarkEnd w:id="14"/>
+        <w:bookmarkEnd w:id="20"/>
       </w:hyperlink>
     </w:p>
     <w:p>
@@ -8084,7 +8358,7 @@
           <w:szCs w:val="21"/>
         </w:rPr>
         <w:drawing>
-          <wp:inline distT="0" distB="0" distL="0" distR="0">
+          <wp:inline distT="0" distB="0" distL="0" distR="0" wp14:anchorId="7F5D0164" wp14:editId="2E0B520A">
             <wp:extent cx="6583680" cy="3758184"/>
             <wp:effectExtent l="0" t="0" r="7620" b="0"/>
             <wp:docPr id="44" name="Picture 44" descr="C:\Users\DOT1\Documents\Dotmark-DMS-Manual\Web\DMS Front Office\payment.jpg"/>
@@ -8250,7 +8524,7 @@
           <w:szCs w:val="21"/>
         </w:rPr>
         <w:drawing>
-          <wp:inline distT="0" distB="0" distL="0" distR="0">
+          <wp:inline distT="0" distB="0" distL="0" distR="0" wp14:anchorId="03571517" wp14:editId="3ED0C376">
             <wp:extent cx="6583680" cy="1115568"/>
             <wp:effectExtent l="0" t="0" r="0" b="8890"/>
             <wp:docPr id="45" name="Picture 45" descr="C:\Users\DOT1\Documents\Dotmark-DMS-Manual\Web\DMS Front Office\invoice.jpg"/>
@@ -8319,7 +8593,7 @@
         </w:rPr>
         <w:lastRenderedPageBreak/>
         <w:drawing>
-          <wp:inline distT="0" distB="0" distL="0" distR="0">
+          <wp:inline distT="0" distB="0" distL="0" distR="0" wp14:anchorId="69E750DE" wp14:editId="6A164E08">
             <wp:extent cx="6583680" cy="2916936"/>
             <wp:effectExtent l="0" t="0" r="7620" b="0"/>
             <wp:docPr id="46" name="Picture 46" descr="C:\Users\DOT1\Documents\Dotmark-DMS-Manual\Web\DMS Front Office\reprint.jpg"/>
@@ -8558,16 +8832,7 @@
           <w:sz w:val="21"/>
           <w:szCs w:val="21"/>
         </w:rPr>
-        <w:t xml:space="preserve"> </w:t>
-      </w:r>
-      <w:r>
-        <w:rPr>
-          <w:rFonts w:ascii="Helvetica" w:eastAsia="Times New Roman" w:hAnsi="Helvetica" w:cs="Helvetica"/>
-          <w:color w:val="333333"/>
-          <w:sz w:val="21"/>
-          <w:szCs w:val="21"/>
-        </w:rPr>
-        <w:t>to proceed with the process. Please note that refund requires authorization from managers or supervisors.</w:t>
+        <w:t xml:space="preserve"> to proceed with the process. Please note that refund requires authorization from managers or supervisors.</w:t>
       </w:r>
     </w:p>
     <w:p>
@@ -8589,7 +8854,7 @@
           <w:szCs w:val="21"/>
         </w:rPr>
         <w:drawing>
-          <wp:inline distT="0" distB="0" distL="0" distR="0">
+          <wp:inline distT="0" distB="0" distL="0" distR="0" wp14:anchorId="74BC6CA2" wp14:editId="7BA079FC">
             <wp:extent cx="6583680" cy="1929384"/>
             <wp:effectExtent l="0" t="0" r="7620" b="0"/>
             <wp:docPr id="47" name="Picture 47" descr="C:\Users\DOT1\Documents\Dotmark-DMS-Manual\Web\DMS Front Office\refund.jpg"/>
@@ -8658,7 +8923,7 @@
         </w:rPr>
         <w:lastRenderedPageBreak/>
         <w:drawing>
-          <wp:inline distT="0" distB="0" distL="0" distR="0">
+          <wp:inline distT="0" distB="0" distL="0" distR="0" wp14:anchorId="5674B18E" wp14:editId="55CC7BE9">
             <wp:extent cx="6583680" cy="2496312"/>
             <wp:effectExtent l="0" t="0" r="7620" b="0"/>
             <wp:docPr id="48" name="Picture 48" descr="C:\Users\DOT1\Documents\Dotmark-DMS-Manual\Web\DMS Front Office\Authorization.jpg"/>
@@ -8821,16 +9086,7 @@
           <w:sz w:val="21"/>
           <w:szCs w:val="21"/>
         </w:rPr>
-        <w:t xml:space="preserve">Also note that patient's PAN or VAT can also be submitted with payment </w:t>
-      </w:r>
-      <w:r>
-        <w:rPr>
-          <w:rFonts w:ascii="Helvetica" w:eastAsia="Times New Roman" w:hAnsi="Helvetica" w:cs="Helvetica"/>
-          <w:color w:val="333333"/>
-          <w:sz w:val="21"/>
-          <w:szCs w:val="21"/>
-        </w:rPr>
-        <w:t>process.</w:t>
+        <w:t>Also note that patient's PAN or VAT can also be submitted with payment process.</w:t>
       </w:r>
     </w:p>
     <w:p>
@@ -8852,7 +9108,7 @@
           <w:szCs w:val="21"/>
         </w:rPr>
         <w:drawing>
-          <wp:inline distT="0" distB="0" distL="0" distR="0">
+          <wp:inline distT="0" distB="0" distL="0" distR="0" wp14:anchorId="20BA85FE" wp14:editId="2EB32DC7">
             <wp:extent cx="6583680" cy="1856232"/>
             <wp:effectExtent l="0" t="0" r="7620" b="0"/>
             <wp:docPr id="49" name="Picture 49" descr="C:\Users\DOT1\Documents\Dotmark-DMS-Manual\Web\DMS Front Office\Checkout.jpg"/>
@@ -9034,7 +9290,7 @@
         </w:rPr>
         <w:lastRenderedPageBreak/>
         <w:drawing>
-          <wp:inline distT="0" distB="0" distL="0" distR="0">
+          <wp:inline distT="0" distB="0" distL="0" distR="0" wp14:anchorId="2AEFF03B" wp14:editId="51DFBF1B">
             <wp:extent cx="6583680" cy="2048256"/>
             <wp:effectExtent l="0" t="0" r="7620" b="9525"/>
             <wp:docPr id="50" name="Picture 50" descr="C:\Users\DOT1\Documents\Dotmark-DMS-Manual\Web\DMS Front Office\deleteSelectedItem.jpg"/>
@@ -9105,39 +9361,17 @@
           <w:sz w:val="21"/>
           <w:szCs w:val="21"/>
         </w:rPr>
-        <w:t xml:space="preserve">Notice the tax difference. In case of tax difference payment </w:t>
-      </w:r>
-      <w:proofErr w:type="gramStart"/>
-      <w:r>
-        <w:rPr>
-          <w:rFonts w:ascii="Helvetica" w:eastAsia="Times New Roman" w:hAnsi="Helvetica" w:cs="Helvetica"/>
-          <w:color w:val="333333"/>
-          <w:sz w:val="21"/>
-          <w:szCs w:val="21"/>
-        </w:rPr>
-        <w:t>has to</w:t>
-      </w:r>
-      <w:proofErr w:type="gramEnd"/>
-      <w:r>
-        <w:rPr>
-          <w:rFonts w:ascii="Helvetica" w:eastAsia="Times New Roman" w:hAnsi="Helvetica" w:cs="Helvetica"/>
-          <w:color w:val="333333"/>
-          <w:sz w:val="21"/>
-          <w:szCs w:val="21"/>
-        </w:rPr>
-        <w:t xml:space="preserve"> be done </w:t>
-      </w:r>
-      <w:proofErr w:type="spellStart"/>
-      <w:r>
-        <w:rPr>
-          <w:rFonts w:ascii="Helvetica" w:eastAsia="Times New Roman" w:hAnsi="Helvetica" w:cs="Helvetica"/>
-          <w:color w:val="333333"/>
-          <w:sz w:val="21"/>
-          <w:szCs w:val="21"/>
-        </w:rPr>
-        <w:t>seperatly</w:t>
-      </w:r>
-      <w:proofErr w:type="spellEnd"/>
+        <w:t xml:space="preserve">Notice the tax difference. In case of tax difference payment has to be done </w:t>
+      </w:r>
+      <w:r>
+        <w:rPr>
+          <w:rFonts w:ascii="Helvetica" w:eastAsia="Times New Roman" w:hAnsi="Helvetica" w:cs="Helvetica"/>
+          <w:color w:val="333333"/>
+          <w:sz w:val="21"/>
+          <w:szCs w:val="21"/>
+        </w:rPr>
+        <w:t>separately</w:t>
+      </w:r>
       <w:r>
         <w:rPr>
           <w:rFonts w:ascii="Helvetica" w:eastAsia="Times New Roman" w:hAnsi="Helvetica" w:cs="Helvetica"/>
@@ -9167,7 +9401,7 @@
           <w:szCs w:val="21"/>
         </w:rPr>
         <w:drawing>
-          <wp:inline distT="0" distB="0" distL="0" distR="0">
+          <wp:inline distT="0" distB="0" distL="0" distR="0" wp14:anchorId="0FB34714" wp14:editId="6BBA7CB1">
             <wp:extent cx="6583680" cy="2075688"/>
             <wp:effectExtent l="0" t="0" r="7620" b="1270"/>
             <wp:docPr id="51" name="Picture 51" descr="C:\Users\DOT1\Documents\Dotmark-DMS-Manual\Web\DMS Front Office\CheckoutAddItem.jpg"/>
@@ -9285,7 +9519,7 @@
           <w:szCs w:val="21"/>
         </w:rPr>
         <w:drawing>
-          <wp:inline distT="0" distB="0" distL="0" distR="0">
+          <wp:inline distT="0" distB="0" distL="0" distR="0" wp14:anchorId="6C4E7581" wp14:editId="18FEC296">
             <wp:extent cx="6583680" cy="1956816"/>
             <wp:effectExtent l="0" t="0" r="7620" b="5715"/>
             <wp:docPr id="52" name="Picture 52" descr="C:\Users\DOT1\Documents\Dotmark-DMS-Manual\Web\DMS Front Office\taxDifference.jpg"/>
@@ -9381,16 +9615,7 @@
           <w:sz w:val="21"/>
           <w:szCs w:val="21"/>
         </w:rPr>
-        <w:t>Give discounts if any. Discounts can be giv</w:t>
-      </w:r>
-      <w:r>
-        <w:rPr>
-          <w:rFonts w:ascii="Helvetica" w:eastAsia="Times New Roman" w:hAnsi="Helvetica" w:cs="Helvetica"/>
-          <w:color w:val="333333"/>
-          <w:sz w:val="21"/>
-          <w:szCs w:val="21"/>
-        </w:rPr>
-        <w:t xml:space="preserve">en in Rupees or in Percentage. Select one from the dropdown and enter allowed amount or value. </w:t>
+        <w:t xml:space="preserve">Give discounts if any. Discounts can be given in Rupees or in Percentage. Select one from the dropdown and enter allowed amount or value. </w:t>
       </w:r>
     </w:p>
     <w:p>
@@ -9438,7 +9663,7 @@
         </w:rPr>
         <w:lastRenderedPageBreak/>
         <w:drawing>
-          <wp:inline distT="0" distB="0" distL="0" distR="0">
+          <wp:inline distT="0" distB="0" distL="0" distR="0" wp14:anchorId="007BBD8D" wp14:editId="26238186">
             <wp:extent cx="6583680" cy="1152144"/>
             <wp:effectExtent l="0" t="0" r="7620" b="0"/>
             <wp:docPr id="53" name="Picture 53" descr="C:\Users\DOT1\Documents\Dotmark-DMS-Manual\Web\DMS Front Office\payInvoice.jpg"/>
@@ -9515,16 +9740,7 @@
           <w:sz w:val="21"/>
           <w:szCs w:val="21"/>
         </w:rPr>
-        <w:t>Please make note of th</w:t>
-      </w:r>
-      <w:r>
-        <w:rPr>
-          <w:rFonts w:ascii="Helvetica" w:hAnsi="Helvetica" w:cs="Helvetica"/>
-          <w:color w:val="777777"/>
-          <w:sz w:val="21"/>
-          <w:szCs w:val="21"/>
-        </w:rPr>
-        <w:t>e invoice id. Invoice id will be used if patient requests a refund.</w:t>
+        <w:t>Please make note of the invoice id. Invoice id will be used if patient requests a refund.</w:t>
       </w:r>
     </w:p>
     <w:p>
@@ -9546,7 +9762,7 @@
           <w:szCs w:val="21"/>
         </w:rPr>
         <w:drawing>
-          <wp:inline distT="0" distB="0" distL="0" distR="0">
+          <wp:inline distT="0" distB="0" distL="0" distR="0" wp14:anchorId="3B2CA71B" wp14:editId="3B138958">
             <wp:extent cx="6583680" cy="2862072"/>
             <wp:effectExtent l="0" t="0" r="7620" b="0"/>
             <wp:docPr id="54" name="Picture 54" descr="C:\Users\DOT1\Documents\Dotmark-DMS-Manual\Web\DMS Front Office\billingSheet.jpg"/>
@@ -9681,7 +9897,7 @@
         <w:pStyle w:val="Heading1"/>
       </w:pPr>
       <w:hyperlink w:anchor="content" w:history="1">
-        <w:bookmarkStart w:id="15" w:name="_Toc509218367"/>
+        <w:bookmarkStart w:id="21" w:name="_Toc509233083"/>
         <w:r>
           <w:rPr>
             <w:rStyle w:val="Hyperlink"/>
@@ -9689,7 +9905,7 @@
           </w:rPr>
           <w:t>Report</w:t>
         </w:r>
-        <w:bookmarkEnd w:id="15"/>
+        <w:bookmarkEnd w:id="21"/>
       </w:hyperlink>
     </w:p>
     <w:p>
@@ -9701,20 +9917,14 @@
           <w:szCs w:val="21"/>
         </w:rPr>
       </w:pPr>
-      <w:bookmarkStart w:id="16" w:name="_Toc509218368"/>
+      <w:bookmarkStart w:id="22" w:name="_Toc509233084"/>
       <w:r>
         <w:rPr>
           <w:rFonts w:eastAsia="Times New Roman"/>
         </w:rPr>
-        <w:t>Audit Tr</w:t>
-      </w:r>
-      <w:r>
-        <w:rPr>
-          <w:rFonts w:eastAsia="Times New Roman"/>
-        </w:rPr>
-        <w:t>ial</w:t>
-      </w:r>
-      <w:bookmarkEnd w:id="16"/>
+        <w:t>Audit Trial</w:t>
+      </w:r>
+      <w:bookmarkEnd w:id="22"/>
     </w:p>
     <w:p>
       <w:pPr>
@@ -9794,7 +10004,7 @@
           <w:szCs w:val="21"/>
         </w:rPr>
         <w:drawing>
-          <wp:inline distT="0" distB="0" distL="0" distR="0">
+          <wp:inline distT="0" distB="0" distL="0" distR="0" wp14:anchorId="7788BE8C" wp14:editId="5402E8EF">
             <wp:extent cx="6583680" cy="1591056"/>
             <wp:effectExtent l="0" t="0" r="7620" b="9525"/>
             <wp:docPr id="55" name="Picture 55" descr="C:\Users\DOT1\Documents\Dotmark-DMS-Manual\Web\DMS Front Office\auditTrial.jpg"/>
@@ -9882,7 +10092,7 @@
           <w:szCs w:val="21"/>
         </w:rPr>
         <w:drawing>
-          <wp:inline distT="0" distB="0" distL="0" distR="0">
+          <wp:inline distT="0" distB="0" distL="0" distR="0" wp14:anchorId="0EAEFE35" wp14:editId="6A5AE183">
             <wp:extent cx="6583680" cy="1801368"/>
             <wp:effectExtent l="0" t="0" r="7620" b="8890"/>
             <wp:docPr id="56" name="Picture 56" descr="C:\Users\DOT1\Documents\Dotmark-DMS-Manual\Web\DMS Front Office\auditTrialAllModule.jpg"/>
@@ -9940,14 +10150,14 @@
           <w:szCs w:val="21"/>
         </w:rPr>
       </w:pPr>
-      <w:bookmarkStart w:id="17" w:name="_Toc509218369"/>
+      <w:bookmarkStart w:id="23" w:name="_Toc509233085"/>
       <w:r>
         <w:rPr>
           <w:rFonts w:eastAsia="Times New Roman"/>
         </w:rPr>
         <w:t>Billing</w:t>
       </w:r>
-      <w:bookmarkEnd w:id="17"/>
+      <w:bookmarkEnd w:id="23"/>
     </w:p>
     <w:p>
       <w:pPr>
@@ -9957,20 +10167,14 @@
           <w:color w:val="777777"/>
         </w:rPr>
       </w:pPr>
-      <w:bookmarkStart w:id="18" w:name="_Toc509218370"/>
+      <w:bookmarkStart w:id="24" w:name="_Toc509233086"/>
       <w:r>
         <w:rPr>
           <w:rFonts w:eastAsia="Times New Roman"/>
         </w:rPr>
-        <w:t>EHS Bill</w:t>
-      </w:r>
-      <w:r>
-        <w:rPr>
-          <w:rFonts w:eastAsia="Times New Roman"/>
-        </w:rPr>
-        <w:t>ing</w:t>
-      </w:r>
-      <w:bookmarkEnd w:id="18"/>
+        <w:t>EHS Billing</w:t>
+      </w:r>
+      <w:bookmarkEnd w:id="24"/>
     </w:p>
     <w:p>
       <w:pPr>
@@ -10093,16 +10297,7 @@
           <w:sz w:val="21"/>
           <w:szCs w:val="21"/>
         </w:rPr>
-        <w:t>is the amount that the counter contains at the user arrival time</w:t>
-      </w:r>
-      <w:r>
-        <w:rPr>
-          <w:rFonts w:ascii="Helvetica" w:eastAsia="Times New Roman" w:hAnsi="Helvetica" w:cs="Helvetica"/>
-          <w:color w:val="333333"/>
-          <w:sz w:val="21"/>
-          <w:szCs w:val="21"/>
-        </w:rPr>
-        <w:t>. As soon as a user starts his/her shift the amount in the till should in entered using this option.</w:t>
+        <w:t>is the amount that the counter contains at the user arrival time. As soon as a user starts his/her shift the amount in the till should in entered using this option.</w:t>
       </w:r>
     </w:p>
     <w:p>
@@ -10150,7 +10345,7 @@
         </w:rPr>
         <w:lastRenderedPageBreak/>
         <w:drawing>
-          <wp:inline distT="0" distB="0" distL="0" distR="0">
+          <wp:inline distT="0" distB="0" distL="0" distR="0" wp14:anchorId="3B8A4983" wp14:editId="43330826">
             <wp:extent cx="6583680" cy="2295144"/>
             <wp:effectExtent l="0" t="0" r="7620" b="0"/>
             <wp:docPr id="57" name="Picture 57" descr="C:\Users\DOT1\Documents\Dotmark-DMS-Manual\Web\DMS Front Office\chooseType.jpg"/>
@@ -10221,16 +10416,7 @@
           <w:sz w:val="21"/>
           <w:szCs w:val="21"/>
         </w:rPr>
-        <w:t xml:space="preserve">After submitting the data and entering the username and </w:t>
-      </w:r>
-      <w:r>
-        <w:rPr>
-          <w:rFonts w:ascii="Helvetica" w:eastAsia="Times New Roman" w:hAnsi="Helvetica" w:cs="Helvetica"/>
-          <w:color w:val="333333"/>
-          <w:sz w:val="21"/>
-          <w:szCs w:val="21"/>
-        </w:rPr>
-        <w:t>password, the following screen will be displayed.</w:t>
+        <w:t>After submitting the data and entering the username and password, the following screen will be displayed.</w:t>
       </w:r>
     </w:p>
     <w:p>
@@ -10252,7 +10438,7 @@
           <w:szCs w:val="21"/>
         </w:rPr>
         <w:drawing>
-          <wp:inline distT="0" distB="0" distL="0" distR="0">
+          <wp:inline distT="0" distB="0" distL="0" distR="0" wp14:anchorId="17CC6051" wp14:editId="1697B3FB">
             <wp:extent cx="6583680" cy="1490472"/>
             <wp:effectExtent l="0" t="0" r="7620" b="0"/>
             <wp:docPr id="58" name="Picture 58" descr="C:\Users\DOT1\Documents\Dotmark-DMS-Manual\Web\DMS Front Office\initialAmount.jpg"/>
@@ -10323,16 +10509,7 @@
           <w:sz w:val="21"/>
           <w:szCs w:val="21"/>
         </w:rPr>
-        <w:t>Now if a manager, superviso</w:t>
-      </w:r>
-      <w:r>
-        <w:rPr>
-          <w:rFonts w:ascii="Helvetica" w:eastAsia="Times New Roman" w:hAnsi="Helvetica" w:cs="Helvetica"/>
-          <w:color w:val="333333"/>
-          <w:sz w:val="21"/>
-          <w:szCs w:val="21"/>
-        </w:rPr>
-        <w:t xml:space="preserve">r or a person in charge comes to collect money off the till then the </w:t>
+        <w:t xml:space="preserve">Now if a manager, supervisor or a person in charge comes to collect money off the till then the </w:t>
       </w:r>
       <w:r>
         <w:rPr>
@@ -10416,16 +10593,7 @@
           <w:sz w:val="21"/>
           <w:szCs w:val="21"/>
         </w:rPr>
-        <w:t xml:space="preserve"> account </w:t>
-      </w:r>
-      <w:r>
-        <w:rPr>
-          <w:rFonts w:ascii="Helvetica" w:eastAsia="Times New Roman" w:hAnsi="Helvetica" w:cs="Helvetica"/>
-          <w:color w:val="333333"/>
-          <w:sz w:val="21"/>
-          <w:szCs w:val="21"/>
-        </w:rPr>
-        <w:t>as shown in the image below.</w:t>
+        <w:t xml:space="preserve"> account as shown in the image below.</w:t>
       </w:r>
     </w:p>
     <w:p>
@@ -10447,7 +10615,7 @@
           <w:szCs w:val="21"/>
         </w:rPr>
         <w:drawing>
-          <wp:inline distT="0" distB="0" distL="0" distR="0">
+          <wp:inline distT="0" distB="0" distL="0" distR="0" wp14:anchorId="54E072A2" wp14:editId="419A9182">
             <wp:extent cx="6583680" cy="1911096"/>
             <wp:effectExtent l="0" t="0" r="7620" b="0"/>
             <wp:docPr id="59" name="Picture 59" descr="C:\Users\DOT1\Documents\Dotmark-DMS-Manual\Web\DMS Front Office\collectionMenuka.jpg"/>
@@ -10524,16 +10692,7 @@
           <w:sz w:val="21"/>
           <w:szCs w:val="21"/>
         </w:rPr>
-        <w:t xml:space="preserve">While entering username and password any user can enter his/her log in information. However, </w:t>
-      </w:r>
-      <w:r>
-        <w:rPr>
-          <w:rFonts w:ascii="Helvetica" w:hAnsi="Helvetica" w:cs="Helvetica"/>
-          <w:color w:val="777777"/>
-          <w:sz w:val="21"/>
-          <w:szCs w:val="21"/>
-        </w:rPr>
-        <w:t xml:space="preserve">the </w:t>
+        <w:t xml:space="preserve">While entering username and password any user can enter his/her log in information. However, the </w:t>
       </w:r>
       <w:r>
         <w:rPr>
@@ -10614,7 +10773,7 @@
         </w:rPr>
         <w:lastRenderedPageBreak/>
         <w:drawing>
-          <wp:inline distT="0" distB="0" distL="0" distR="0">
+          <wp:inline distT="0" distB="0" distL="0" distR="0" wp14:anchorId="61CD0E34" wp14:editId="12A6C2E6">
             <wp:extent cx="6583680" cy="2578608"/>
             <wp:effectExtent l="0" t="0" r="7620" b="0"/>
             <wp:docPr id="60" name="Picture 60" descr="C:\Users\DOT1\Documents\Dotmark-DMS-Manual\Web\DMS Front Office\collectionUser.jpg"/>
@@ -10737,20 +10896,14 @@
           <w:szCs w:val="21"/>
         </w:rPr>
       </w:pPr>
-      <w:bookmarkStart w:id="19" w:name="_Toc509218371"/>
+      <w:bookmarkStart w:id="25" w:name="_Toc509233087"/>
       <w:r>
         <w:rPr>
           <w:rFonts w:eastAsia="Times New Roman"/>
         </w:rPr>
-        <w:t>Pharmacy Billin</w:t>
-      </w:r>
-      <w:r>
-        <w:rPr>
-          <w:rFonts w:eastAsia="Times New Roman"/>
-        </w:rPr>
-        <w:t>g</w:t>
-      </w:r>
-      <w:bookmarkEnd w:id="19"/>
+        <w:t>Pharmacy Billing</w:t>
+      </w:r>
+      <w:bookmarkEnd w:id="25"/>
     </w:p>
     <w:p>
       <w:pPr>
@@ -10851,7 +11004,7 @@
           <w:szCs w:val="21"/>
         </w:rPr>
         <w:drawing>
-          <wp:inline distT="0" distB="0" distL="0" distR="0">
+          <wp:inline distT="0" distB="0" distL="0" distR="0" wp14:anchorId="228FBB83" wp14:editId="7F194EC7">
             <wp:extent cx="6583680" cy="3136392"/>
             <wp:effectExtent l="0" t="0" r="7620" b="6985"/>
             <wp:docPr id="61" name="Picture 61" descr="C:\Users\DOT1\Documents\Dotmark-DMS-Manual\Web\DMS Front Office\salesBook.jpg"/>
@@ -10979,7 +11132,7 @@
           <w:szCs w:val="21"/>
         </w:rPr>
         <w:drawing>
-          <wp:inline distT="0" distB="0" distL="0" distR="0">
+          <wp:inline distT="0" distB="0" distL="0" distR="0" wp14:anchorId="08F01F5C" wp14:editId="7EEFB1A8">
             <wp:extent cx="6583680" cy="1490472"/>
             <wp:effectExtent l="0" t="0" r="7620" b="0"/>
             <wp:docPr id="62" name="Picture 62" descr="C:\Users\DOT1\Documents\Dotmark-DMS-Manual\Web\DMS Front Office\salesRefund.jpg"/>
@@ -11170,7 +11323,7 @@
           <w:szCs w:val="21"/>
         </w:rPr>
         <w:drawing>
-          <wp:inline distT="0" distB="0" distL="0" distR="0">
+          <wp:inline distT="0" distB="0" distL="0" distR="0" wp14:anchorId="4C7F84CC" wp14:editId="53166F3C">
             <wp:extent cx="6583680" cy="1956816"/>
             <wp:effectExtent l="0" t="0" r="7620" b="5715"/>
             <wp:docPr id="63" name="Picture 63" descr="C:\Users\DOT1\Documents\Dotmark-DMS-Manual\Web\DMS Front Office\radiologyConfig.jpg"/>
@@ -11241,16 +11394,7 @@
           <w:sz w:val="21"/>
           <w:szCs w:val="21"/>
         </w:rPr>
-        <w:t>Configuration controls all the tests that th</w:t>
-      </w:r>
-      <w:r>
-        <w:rPr>
-          <w:rFonts w:ascii="Helvetica" w:eastAsia="Times New Roman" w:hAnsi="Helvetica" w:cs="Helvetica"/>
-          <w:color w:val="333333"/>
-          <w:sz w:val="21"/>
-          <w:szCs w:val="21"/>
-        </w:rPr>
-        <w:t>e Hospital conducts internally or externally.</w:t>
+        <w:t>Configuration controls all the tests that the Hospital conducts internally or externally.</w:t>
       </w:r>
     </w:p>
     <w:p>
@@ -11341,7 +11485,7 @@
           <w:szCs w:val="21"/>
         </w:rPr>
         <w:drawing>
-          <wp:inline distT="0" distB="0" distL="0" distR="0">
+          <wp:inline distT="0" distB="0" distL="0" distR="0" wp14:anchorId="1EB62492" wp14:editId="4CA5AB5D">
             <wp:extent cx="6583680" cy="1426464"/>
             <wp:effectExtent l="0" t="0" r="7620" b="2540"/>
             <wp:docPr id="64" name="Picture 64" descr="C:\Users\DOT1\Documents\Dotmark-DMS-Manual\Web\DMS Front Office\AddTopLevel.jpg"/>
@@ -11449,7 +11593,7 @@
           <w:szCs w:val="21"/>
         </w:rPr>
         <w:drawing>
-          <wp:inline distT="0" distB="0" distL="0" distR="0">
+          <wp:inline distT="0" distB="0" distL="0" distR="0" wp14:anchorId="0AABDCB7" wp14:editId="7E3F085B">
             <wp:extent cx="6583680" cy="1682496"/>
             <wp:effectExtent l="0" t="0" r="7620" b="0"/>
             <wp:docPr id="65" name="Picture 65" descr="C:\Users\DOT1\Documents\Dotmark-DMS-Manual\Web\DMS Front Office\group.jpg"/>
@@ -11515,16 +11659,7 @@
           <w:sz w:val="21"/>
           <w:szCs w:val="21"/>
         </w:rPr>
-        <w:t>Selecting Radiology order from the list shown above shows the following form. Fill the form to add related item</w:t>
-      </w:r>
-      <w:r>
-        <w:rPr>
-          <w:rFonts w:ascii="Helvetica" w:hAnsi="Helvetica" w:cs="Helvetica"/>
-          <w:color w:val="333333"/>
-          <w:sz w:val="21"/>
-          <w:szCs w:val="21"/>
-        </w:rPr>
-        <w:t>.</w:t>
+        <w:t>Selecting Radiology order from the list shown above shows the following form. Fill the form to add related item.</w:t>
       </w:r>
     </w:p>
     <w:p>
@@ -11546,7 +11681,7 @@
           <w:szCs w:val="21"/>
         </w:rPr>
         <w:drawing>
-          <wp:inline distT="0" distB="0" distL="0" distR="0">
+          <wp:inline distT="0" distB="0" distL="0" distR="0" wp14:anchorId="53308DE2" wp14:editId="08BFF6A4">
             <wp:extent cx="6652260" cy="4015740"/>
             <wp:effectExtent l="0" t="0" r="0" b="3810"/>
             <wp:docPr id="66" name="Picture 66" descr="C:\Users\DOT1\Documents\Dotmark-DMS-Manual\Web\DMS Front Office\radiologyForm.jpg"/>
@@ -11631,16 +11766,7 @@
           <w:sz w:val="21"/>
           <w:szCs w:val="21"/>
         </w:rPr>
-        <w:t xml:space="preserve"> </w:t>
-      </w:r>
-      <w:r>
-        <w:rPr>
-          <w:rFonts w:ascii="Helvetica" w:hAnsi="Helvetica" w:cs="Helvetica"/>
-          <w:color w:val="333333"/>
-          <w:sz w:val="21"/>
-          <w:szCs w:val="21"/>
-        </w:rPr>
-        <w:t xml:space="preserve">page. You can also edit this group or add different tests in this group using the </w:t>
+        <w:t xml:space="preserve"> page. You can also edit this group or add different tests in this group using the </w:t>
       </w:r>
       <w:r>
         <w:rPr>
@@ -11682,7 +11808,7 @@
         </w:rPr>
         <w:lastRenderedPageBreak/>
         <w:drawing>
-          <wp:inline distT="0" distB="0" distL="0" distR="0">
+          <wp:inline distT="0" distB="0" distL="0" distR="0" wp14:anchorId="47659565" wp14:editId="1F2116CA">
             <wp:extent cx="6583680" cy="2532888"/>
             <wp:effectExtent l="0" t="0" r="7620" b="1270"/>
             <wp:docPr id="67" name="Picture 67" descr="C:\Users\DOT1\Documents\Dotmark-DMS-Manual\Web\DMS Front Office\createdGroup.jpg"/>
@@ -11785,7 +11911,7 @@
         <w:pStyle w:val="Heading1"/>
       </w:pPr>
       <w:hyperlink w:anchor="content" w:history="1">
-        <w:bookmarkStart w:id="20" w:name="_Toc509218372"/>
+        <w:bookmarkStart w:id="26" w:name="_Toc509233088"/>
         <w:r>
           <w:rPr>
             <w:rStyle w:val="Hyperlink"/>
@@ -11793,7 +11919,7 @@
           </w:rPr>
           <w:t>Events</w:t>
         </w:r>
-        <w:bookmarkEnd w:id="20"/>
+        <w:bookmarkEnd w:id="26"/>
       </w:hyperlink>
     </w:p>
     <w:p>
@@ -11869,7 +11995,7 @@
         <w:pStyle w:val="Heading1"/>
       </w:pPr>
       <w:hyperlink w:anchor="content" w:history="1">
-        <w:bookmarkStart w:id="21" w:name="_Toc509218373"/>
+        <w:bookmarkStart w:id="27" w:name="_Toc509233089"/>
         <w:r>
           <w:rPr>
             <w:rStyle w:val="Hyperlink"/>
@@ -11877,7 +12003,7 @@
           </w:rPr>
           <w:t>Notice</w:t>
         </w:r>
-        <w:bookmarkEnd w:id="21"/>
+        <w:bookmarkEnd w:id="27"/>
       </w:hyperlink>
     </w:p>
     <w:p>
@@ -11971,7 +12097,7 @@
         <w:pStyle w:val="Heading1"/>
       </w:pPr>
       <w:hyperlink w:anchor="content" w:history="1">
-        <w:bookmarkStart w:id="22" w:name="_Toc509218374"/>
+        <w:bookmarkStart w:id="28" w:name="_Toc509233090"/>
         <w:r>
           <w:rPr>
             <w:rStyle w:val="Hyperlink"/>
@@ -11979,7 +12105,7 @@
           </w:rPr>
           <w:t>My Account</w:t>
         </w:r>
-        <w:bookmarkEnd w:id="22"/>
+        <w:bookmarkEnd w:id="28"/>
       </w:hyperlink>
     </w:p>
     <w:p>
@@ -12033,7 +12159,7 @@
           <w:szCs w:val="21"/>
         </w:rPr>
         <w:drawing>
-          <wp:inline distT="0" distB="0" distL="0" distR="0">
+          <wp:inline distT="0" distB="0" distL="0" distR="0" wp14:anchorId="537407B7" wp14:editId="2558EA7F">
             <wp:extent cx="8618220" cy="2796540"/>
             <wp:effectExtent l="0" t="0" r="0" b="3810"/>
             <wp:docPr id="68" name="Picture 68" descr="C:\Users\DOT1\Documents\Dotmark-DMS-Manual\Web\DMS Front Office\password.jpg"/>
@@ -12130,16 +12256,7 @@
           <w:sz w:val="21"/>
           <w:szCs w:val="21"/>
         </w:rPr>
-        <w:t>Most of the details of different depa</w:t>
-      </w:r>
-      <w:r>
-        <w:rPr>
-          <w:rFonts w:ascii="Helvetica" w:hAnsi="Helvetica" w:cs="Helvetica"/>
-          <w:color w:val="333333"/>
-          <w:sz w:val="21"/>
-          <w:szCs w:val="21"/>
-        </w:rPr>
-        <w:t>rtments in the hospital will be stored here.</w:t>
+        <w:t>Most of the details of different departments in the hospital will be stored here.</w:t>
       </w:r>
     </w:p>
     <w:p>
@@ -12199,16 +12316,7 @@
           <w:sz w:val="21"/>
           <w:szCs w:val="21"/>
         </w:rPr>
-        <w:t>Doctors update this section to keep records of varieties of tests lik</w:t>
-      </w:r>
-      <w:r>
-        <w:rPr>
-          <w:rFonts w:ascii="Helvetica" w:hAnsi="Helvetica" w:cs="Helvetica"/>
-          <w:color w:val="333333"/>
-          <w:sz w:val="21"/>
-          <w:szCs w:val="21"/>
-        </w:rPr>
-        <w:t xml:space="preserve">e blood pressure test in different timings, its normal state for person of certain type and other in-depth details for other members to view. These records will be stored in the encounter history. Accessing this information from the </w:t>
+        <w:t xml:space="preserve">Doctors update this section to keep records of varieties of tests like blood pressure test in different timings, its normal state for person of certain type and other in-depth details for other members to view. These records will be stored in the encounter history. Accessing this information from the </w:t>
       </w:r>
       <w:r>
         <w:rPr>
@@ -12227,16 +12335,7 @@
           <w:sz w:val="21"/>
           <w:szCs w:val="21"/>
         </w:rPr>
-        <w:t>, graph of th</w:t>
-      </w:r>
-      <w:r>
-        <w:rPr>
-          <w:rFonts w:ascii="Helvetica" w:hAnsi="Helvetica" w:cs="Helvetica"/>
-          <w:color w:val="333333"/>
-          <w:sz w:val="21"/>
-          <w:szCs w:val="21"/>
-        </w:rPr>
-        <w:t>at record will be displayed. This graph also can be printed if required.</w:t>
+        <w:t>, graph of that record will be displayed. This graph also can be printed if required.</w:t>
       </w:r>
     </w:p>
     <w:p>
@@ -12244,7 +12343,7 @@
         <w:pStyle w:val="Heading1"/>
       </w:pPr>
       <w:hyperlink w:anchor="content" w:history="1">
-        <w:bookmarkStart w:id="23" w:name="_Toc509218375"/>
+        <w:bookmarkStart w:id="29" w:name="_Toc509233091"/>
         <w:r>
           <w:rPr>
             <w:rStyle w:val="Hyperlink"/>
@@ -12252,7 +12351,7 @@
           </w:rPr>
           <w:t>About Us</w:t>
         </w:r>
-        <w:bookmarkEnd w:id="23"/>
+        <w:bookmarkEnd w:id="29"/>
       </w:hyperlink>
     </w:p>
     <w:p>
@@ -12287,7 +12386,7 @@
 </file>
 
 <file path=word/endnotes.xml><?xml version="1.0" encoding="utf-8"?>
-<w:endnotes xmlns:wpc="http://schemas.microsoft.com/office/word/2010/wordprocessingCanvas" xmlns:cx="http://schemas.microsoft.com/office/drawing/2014/chartex" xmlns:cx1="http://schemas.microsoft.com/office/drawing/2015/9/8/chartex" xmlns:cx2="http://schemas.microsoft.com/office/drawing/2015/10/21/chartex" xmlns:cx3="http://schemas.microsoft.com/office/drawing/2016/5/9/chartex" xmlns:cx4="http://schemas.microsoft.com/office/drawing/2016/5/10/chartex" xmlns:cx5="http://schemas.microsoft.com/office/drawing/2016/5/11/chartex" xmlns:cx6="http://schemas.microsoft.com/office/drawing/2016/5/12/chartex" xmlns:cx7="http://schemas.microsoft.com/office/drawing/2016/5/13/chartex" xmlns:cx8="http://schemas.microsoft.com/office/drawing/2016/5/14/chartex" xmlns:mc="http://schemas.openxmlformats.org/markup-compatibility/2006" xmlns:aink="http://schemas.microsoft.com/office/drawing/2016/ink" xmlns:am3d="http://schemas.microsoft.com/office/drawing/2017/model3d" xmlns:o="urn:schemas-microsoft-com:office:office" xmlns:r="http://schemas.openxmlformats.org/officeDocument/2006/relationships" xmlns:m="http://schemas.openxmlformats.org/officeDocument/2006/math" xmlns:v="urn:schemas-microsoft-com:vml" xmlns:wp14="http://schemas.microsoft.com/office/word/2010/wordprocessingDrawing" xmlns:wp="http://schemas.openxmlformats.org/drawingml/2006/wordprocessingDrawing" xmlns:w10="urn:schemas-microsoft-com:office:word" xmlns:w="http://schemas.openxmlformats.org/wordprocessingml/2006/main" xmlns:w14="http://schemas.microsoft.com/office/word/2010/wordml" xmlns:w15="http://schemas.microsoft.com/office/word/2012/wordml" xmlns:w16cid="http://schemas.microsoft.com/office/word/2016/wordml/cid" xmlns:w16se="http://schemas.microsoft.com/office/word/2015/wordml/symex" xmlns:wpg="http://schemas.microsoft.com/office/word/2010/wordprocessingGroup" xmlns:wpi="http://schemas.microsoft.com/office/word/2010/wordprocessingInk" xmlns:wne="http://schemas.microsoft.com/office/word/2006/wordml" xmlns:wps="http://schemas.microsoft.com/office/word/2010/wordprocessingShape" mc:Ignorable="w14 w15 w16se w16cid wp14">
+<w:endnotes xmlns:wpc="http://schemas.microsoft.com/office/word/2010/wordprocessingCanvas" xmlns:cx="http://schemas.microsoft.com/office/drawing/2014/chartex" xmlns:mc="http://schemas.openxmlformats.org/markup-compatibility/2006" xmlns:o="urn:schemas-microsoft-com:office:office" xmlns:r="http://schemas.openxmlformats.org/officeDocument/2006/relationships" xmlns:m="http://schemas.openxmlformats.org/officeDocument/2006/math" xmlns:v="urn:schemas-microsoft-com:vml" xmlns:wp14="http://schemas.microsoft.com/office/word/2010/wordprocessingDrawing" xmlns:wp="http://schemas.openxmlformats.org/drawingml/2006/wordprocessingDrawing" xmlns:w10="urn:schemas-microsoft-com:office:word" xmlns:w="http://schemas.openxmlformats.org/wordprocessingml/2006/main" xmlns:w14="http://schemas.microsoft.com/office/word/2010/wordml" xmlns:w15="http://schemas.microsoft.com/office/word/2012/wordml" xmlns:w16se="http://schemas.microsoft.com/office/word/2015/wordml/symex" xmlns:wpg="http://schemas.microsoft.com/office/word/2010/wordprocessingGroup" xmlns:wpi="http://schemas.microsoft.com/office/word/2010/wordprocessingInk" xmlns:wne="http://schemas.microsoft.com/office/word/2006/wordml" xmlns:wps="http://schemas.microsoft.com/office/word/2010/wordprocessingShape" mc:Ignorable="w14 w15 w16se wp14">
   <w:endnote w:type="separator" w:id="-1">
     <w:p>
       <w:r>
@@ -12306,7 +12405,7 @@
 </file>
 
 <file path=word/footer1.xml><?xml version="1.0" encoding="utf-8"?>
-<w:ftr xmlns:wpc="http://schemas.microsoft.com/office/word/2010/wordprocessingCanvas" xmlns:cx="http://schemas.microsoft.com/office/drawing/2014/chartex" xmlns:cx1="http://schemas.microsoft.com/office/drawing/2015/9/8/chartex" xmlns:cx2="http://schemas.microsoft.com/office/drawing/2015/10/21/chartex" xmlns:cx3="http://schemas.microsoft.com/office/drawing/2016/5/9/chartex" xmlns:cx4="http://schemas.microsoft.com/office/drawing/2016/5/10/chartex" xmlns:cx5="http://schemas.microsoft.com/office/drawing/2016/5/11/chartex" xmlns:cx6="http://schemas.microsoft.com/office/drawing/2016/5/12/chartex" xmlns:cx7="http://schemas.microsoft.com/office/drawing/2016/5/13/chartex" xmlns:cx8="http://schemas.microsoft.com/office/drawing/2016/5/14/chartex" xmlns:mc="http://schemas.openxmlformats.org/markup-compatibility/2006" xmlns:aink="http://schemas.microsoft.com/office/drawing/2016/ink" xmlns:am3d="http://schemas.microsoft.com/office/drawing/2017/model3d" xmlns:o="urn:schemas-microsoft-com:office:office" xmlns:r="http://schemas.openxmlformats.org/officeDocument/2006/relationships" xmlns:m="http://schemas.openxmlformats.org/officeDocument/2006/math" xmlns:v="urn:schemas-microsoft-com:vml" xmlns:wp14="http://schemas.microsoft.com/office/word/2010/wordprocessingDrawing" xmlns:wp="http://schemas.openxmlformats.org/drawingml/2006/wordprocessingDrawing" xmlns:w10="urn:schemas-microsoft-com:office:word" xmlns:w="http://schemas.openxmlformats.org/wordprocessingml/2006/main" xmlns:w14="http://schemas.microsoft.com/office/word/2010/wordml" xmlns:w15="http://schemas.microsoft.com/office/word/2012/wordml" xmlns:w16cid="http://schemas.microsoft.com/office/word/2016/wordml/cid" xmlns:w16se="http://schemas.microsoft.com/office/word/2015/wordml/symex" xmlns:wpg="http://schemas.microsoft.com/office/word/2010/wordprocessingGroup" xmlns:wpi="http://schemas.microsoft.com/office/word/2010/wordprocessingInk" xmlns:wne="http://schemas.microsoft.com/office/word/2006/wordml" xmlns:wps="http://schemas.microsoft.com/office/word/2010/wordprocessingShape" mc:Ignorable="w14 w15 w16se w16cid wp14">
+<w:ftr xmlns:wpc="http://schemas.microsoft.com/office/word/2010/wordprocessingCanvas" xmlns:cx="http://schemas.microsoft.com/office/drawing/2014/chartex" xmlns:mc="http://schemas.openxmlformats.org/markup-compatibility/2006" xmlns:o="urn:schemas-microsoft-com:office:office" xmlns:r="http://schemas.openxmlformats.org/officeDocument/2006/relationships" xmlns:m="http://schemas.openxmlformats.org/officeDocument/2006/math" xmlns:v="urn:schemas-microsoft-com:vml" xmlns:wp14="http://schemas.microsoft.com/office/word/2010/wordprocessingDrawing" xmlns:wp="http://schemas.openxmlformats.org/drawingml/2006/wordprocessingDrawing" xmlns:w10="urn:schemas-microsoft-com:office:word" xmlns:w="http://schemas.openxmlformats.org/wordprocessingml/2006/main" xmlns:w14="http://schemas.microsoft.com/office/word/2010/wordml" xmlns:w15="http://schemas.microsoft.com/office/word/2012/wordml" xmlns:w16se="http://schemas.microsoft.com/office/word/2015/wordml/symex" xmlns:wpg="http://schemas.microsoft.com/office/word/2010/wordprocessingGroup" xmlns:wpi="http://schemas.microsoft.com/office/word/2010/wordprocessingInk" xmlns:wne="http://schemas.microsoft.com/office/word/2006/wordml" xmlns:wps="http://schemas.microsoft.com/office/word/2010/wordprocessingShape" mc:Ignorable="w14 w15 w16se wp14">
   <w:sdt>
     <w:sdtPr>
       <w:id w:val="-1153371697"/>
@@ -12339,7 +12438,7 @@
           <w:rPr>
             <w:noProof/>
           </w:rPr>
-          <w:t>23</w:t>
+          <w:t>2</w:t>
         </w:r>
         <w:r>
           <w:rPr>
@@ -12359,7 +12458,7 @@
 </file>
 
 <file path=word/footnotes.xml><?xml version="1.0" encoding="utf-8"?>
-<w:footnotes xmlns:wpc="http://schemas.microsoft.com/office/word/2010/wordprocessingCanvas" xmlns:cx="http://schemas.microsoft.com/office/drawing/2014/chartex" xmlns:cx1="http://schemas.microsoft.com/office/drawing/2015/9/8/chartex" xmlns:cx2="http://schemas.microsoft.com/office/drawing/2015/10/21/chartex" xmlns:cx3="http://schemas.microsoft.com/office/drawing/2016/5/9/chartex" xmlns:cx4="http://schemas.microsoft.com/office/drawing/2016/5/10/chartex" xmlns:cx5="http://schemas.microsoft.com/office/drawing/2016/5/11/chartex" xmlns:cx6="http://schemas.microsoft.com/office/drawing/2016/5/12/chartex" xmlns:cx7="http://schemas.microsoft.com/office/drawing/2016/5/13/chartex" xmlns:cx8="http://schemas.microsoft.com/office/drawing/2016/5/14/chartex" xmlns:mc="http://schemas.openxmlformats.org/markup-compatibility/2006" xmlns:aink="http://schemas.microsoft.com/office/drawing/2016/ink" xmlns:am3d="http://schemas.microsoft.com/office/drawing/2017/model3d" xmlns:o="urn:schemas-microsoft-com:office:office" xmlns:r="http://schemas.openxmlformats.org/officeDocument/2006/relationships" xmlns:m="http://schemas.openxmlformats.org/officeDocument/2006/math" xmlns:v="urn:schemas-microsoft-com:vml" xmlns:wp14="http://schemas.microsoft.com/office/word/2010/wordprocessingDrawing" xmlns:wp="http://schemas.openxmlformats.org/drawingml/2006/wordprocessingDrawing" xmlns:w10="urn:schemas-microsoft-com:office:word" xmlns:w="http://schemas.openxmlformats.org/wordprocessingml/2006/main" xmlns:w14="http://schemas.microsoft.com/office/word/2010/wordml" xmlns:w15="http://schemas.microsoft.com/office/word/2012/wordml" xmlns:w16cid="http://schemas.microsoft.com/office/word/2016/wordml/cid" xmlns:w16se="http://schemas.microsoft.com/office/word/2015/wordml/symex" xmlns:wpg="http://schemas.microsoft.com/office/word/2010/wordprocessingGroup" xmlns:wpi="http://schemas.microsoft.com/office/word/2010/wordprocessingInk" xmlns:wne="http://schemas.microsoft.com/office/word/2006/wordml" xmlns:wps="http://schemas.microsoft.com/office/word/2010/wordprocessingShape" mc:Ignorable="w14 w15 w16se w16cid wp14">
+<w:footnotes xmlns:wpc="http://schemas.microsoft.com/office/word/2010/wordprocessingCanvas" xmlns:cx="http://schemas.microsoft.com/office/drawing/2014/chartex" xmlns:mc="http://schemas.openxmlformats.org/markup-compatibility/2006" xmlns:o="urn:schemas-microsoft-com:office:office" xmlns:r="http://schemas.openxmlformats.org/officeDocument/2006/relationships" xmlns:m="http://schemas.openxmlformats.org/officeDocument/2006/math" xmlns:v="urn:schemas-microsoft-com:vml" xmlns:wp14="http://schemas.microsoft.com/office/word/2010/wordprocessingDrawing" xmlns:wp="http://schemas.openxmlformats.org/drawingml/2006/wordprocessingDrawing" xmlns:w10="urn:schemas-microsoft-com:office:word" xmlns:w="http://schemas.openxmlformats.org/wordprocessingml/2006/main" xmlns:w14="http://schemas.microsoft.com/office/word/2010/wordml" xmlns:w15="http://schemas.microsoft.com/office/word/2012/wordml" xmlns:w16se="http://schemas.microsoft.com/office/word/2015/wordml/symex" xmlns:wpg="http://schemas.microsoft.com/office/word/2010/wordprocessingGroup" xmlns:wpi="http://schemas.microsoft.com/office/word/2010/wordprocessingInk" xmlns:wne="http://schemas.microsoft.com/office/word/2006/wordml" xmlns:wps="http://schemas.microsoft.com/office/word/2010/wordprocessingShape" mc:Ignorable="w14 w15 w16se wp14">
   <w:footnote w:type="separator" w:id="-1">
     <w:p>
       <w:r>
@@ -12378,7 +12477,7 @@
 </file>
 
 <file path=word/numbering.xml><?xml version="1.0" encoding="utf-8"?>
-<w:numbering xmlns:wpc="http://schemas.microsoft.com/office/word/2010/wordprocessingCanvas" xmlns:cx="http://schemas.microsoft.com/office/drawing/2014/chartex" xmlns:cx1="http://schemas.microsoft.com/office/drawing/2015/9/8/chartex" xmlns:cx2="http://schemas.microsoft.com/office/drawing/2015/10/21/chartex" xmlns:cx3="http://schemas.microsoft.com/office/drawing/2016/5/9/chartex" xmlns:cx4="http://schemas.microsoft.com/office/drawing/2016/5/10/chartex" xmlns:cx5="http://schemas.microsoft.com/office/drawing/2016/5/11/chartex" xmlns:cx6="http://schemas.microsoft.com/office/drawing/2016/5/12/chartex" xmlns:cx7="http://schemas.microsoft.com/office/drawing/2016/5/13/chartex" xmlns:cx8="http://schemas.microsoft.com/office/drawing/2016/5/14/chartex" xmlns:mc="http://schemas.openxmlformats.org/markup-compatibility/2006" xmlns:aink="http://schemas.microsoft.com/office/drawing/2016/ink" xmlns:am3d="http://schemas.microsoft.com/office/drawing/2017/model3d" xmlns:o="urn:schemas-microsoft-com:office:office" xmlns:r="http://schemas.openxmlformats.org/officeDocument/2006/relationships" xmlns:m="http://schemas.openxmlformats.org/officeDocument/2006/math" xmlns:v="urn:schemas-microsoft-com:vml" xmlns:wp14="http://schemas.microsoft.com/office/word/2010/wordprocessingDrawing" xmlns:wp="http://schemas.openxmlformats.org/drawingml/2006/wordprocessingDrawing" xmlns:w10="urn:schemas-microsoft-com:office:word" xmlns:w="http://schemas.openxmlformats.org/wordprocessingml/2006/main" xmlns:w14="http://schemas.microsoft.com/office/word/2010/wordml" xmlns:w15="http://schemas.microsoft.com/office/word/2012/wordml" xmlns:w16cid="http://schemas.microsoft.com/office/word/2016/wordml/cid" xmlns:w16se="http://schemas.microsoft.com/office/word/2015/wordml/symex" xmlns:wpg="http://schemas.microsoft.com/office/word/2010/wordprocessingGroup" xmlns:wpi="http://schemas.microsoft.com/office/word/2010/wordprocessingInk" xmlns:wne="http://schemas.microsoft.com/office/word/2006/wordml" xmlns:wps="http://schemas.microsoft.com/office/word/2010/wordprocessingShape" mc:Ignorable="w14 w15 w16se w16cid wp14">
+<w:numbering xmlns:wpc="http://schemas.microsoft.com/office/word/2010/wordprocessingCanvas" xmlns:cx="http://schemas.microsoft.com/office/drawing/2014/chartex" xmlns:mc="http://schemas.openxmlformats.org/markup-compatibility/2006" xmlns:o="urn:schemas-microsoft-com:office:office" xmlns:r="http://schemas.openxmlformats.org/officeDocument/2006/relationships" xmlns:m="http://schemas.openxmlformats.org/officeDocument/2006/math" xmlns:v="urn:schemas-microsoft-com:vml" xmlns:wp14="http://schemas.microsoft.com/office/word/2010/wordprocessingDrawing" xmlns:wp="http://schemas.openxmlformats.org/drawingml/2006/wordprocessingDrawing" xmlns:w10="urn:schemas-microsoft-com:office:word" xmlns:w="http://schemas.openxmlformats.org/wordprocessingml/2006/main" xmlns:w14="http://schemas.microsoft.com/office/word/2010/wordml" xmlns:w15="http://schemas.microsoft.com/office/word/2012/wordml" xmlns:w16se="http://schemas.microsoft.com/office/word/2015/wordml/symex" xmlns:wpg="http://schemas.microsoft.com/office/word/2010/wordprocessingGroup" xmlns:wpi="http://schemas.microsoft.com/office/word/2010/wordprocessingInk" xmlns:wne="http://schemas.microsoft.com/office/word/2006/wordml" xmlns:wps="http://schemas.microsoft.com/office/word/2010/wordprocessingShape" mc:Ignorable="w14 w15 w16se wp14">
   <w:abstractNum w:abstractNumId="0" w15:restartNumberingAfterBreak="0">
     <w:nsid w:val="0FBB2D71"/>
     <w:multiLevelType w:val="multilevel"/>
@@ -12627,7 +12726,7 @@
 </file>
 
 <file path=word/styles.xml><?xml version="1.0" encoding="utf-8"?>
-<w:styles xmlns:mc="http://schemas.openxmlformats.org/markup-compatibility/2006" xmlns:r="http://schemas.openxmlformats.org/officeDocument/2006/relationships" xmlns:w="http://schemas.openxmlformats.org/wordprocessingml/2006/main" xmlns:w14="http://schemas.microsoft.com/office/word/2010/wordml" xmlns:w15="http://schemas.microsoft.com/office/word/2012/wordml" xmlns:w16cid="http://schemas.microsoft.com/office/word/2016/wordml/cid" xmlns:w16se="http://schemas.microsoft.com/office/word/2015/wordml/symex" mc:Ignorable="w14 w15 w16se w16cid">
+<w:styles xmlns:mc="http://schemas.openxmlformats.org/markup-compatibility/2006" xmlns:r="http://schemas.openxmlformats.org/officeDocument/2006/relationships" xmlns:w="http://schemas.openxmlformats.org/wordprocessingml/2006/main" xmlns:w14="http://schemas.microsoft.com/office/word/2010/wordml" xmlns:w15="http://schemas.microsoft.com/office/word/2012/wordml" xmlns:w16se="http://schemas.microsoft.com/office/word/2015/wordml/symex" mc:Ignorable="w14 w15 w16se">
   <w:docDefaults>
     <w:rPrDefault>
       <w:rPr>
@@ -12637,7 +12736,7 @@
     </w:rPrDefault>
     <w:pPrDefault/>
   </w:docDefaults>
-  <w:latentStyles w:defLockedState="0" w:defUIPriority="99" w:defSemiHidden="0" w:defUnhideWhenUsed="0" w:defQFormat="0" w:count="375">
+  <w:latentStyles w:defLockedState="0" w:defUIPriority="99" w:defSemiHidden="0" w:defUnhideWhenUsed="0" w:defQFormat="0" w:count="371">
     <w:lsdException w:name="Normal" w:uiPriority="0" w:qFormat="1"/>
     <w:lsdException w:name="heading 1" w:uiPriority="9" w:qFormat="1"/>
     <w:lsdException w:name="heading 2" w:uiPriority="9" w:qFormat="1"/>
@@ -13009,10 +13108,6 @@
     <w:lsdException w:name="List Table 5 Dark Accent 6" w:uiPriority="50"/>
     <w:lsdException w:name="List Table 6 Colorful Accent 6" w:uiPriority="51"/>
     <w:lsdException w:name="List Table 7 Colorful Accent 6" w:uiPriority="52"/>
-    <w:lsdException w:name="Mention" w:semiHidden="1" w:unhideWhenUsed="1"/>
-    <w:lsdException w:name="Smart Hyperlink" w:semiHidden="1" w:unhideWhenUsed="1"/>
-    <w:lsdException w:name="Hashtag" w:semiHidden="1" w:unhideWhenUsed="1"/>
-    <w:lsdException w:name="Unresolved Mention" w:semiHidden="1" w:unhideWhenUsed="1"/>
   </w:latentStyles>
   <w:style w:type="paragraph" w:default="1" w:styleId="Normal">
     <w:name w:val="Normal"/>
@@ -13837,7 +13932,7 @@
 </file>
 
 <file path=customXml/itemProps1.xml><?xml version="1.0" encoding="utf-8"?>
-<ds:datastoreItem xmlns:ds="http://schemas.openxmlformats.org/officeDocument/2006/customXml" ds:itemID="{E1DF02B8-AA15-4A72-BCFB-B457A46C0516}">
+<ds:datastoreItem xmlns:ds="http://schemas.openxmlformats.org/officeDocument/2006/customXml" ds:itemID="{5D60FDCA-54B0-48DF-AF06-0F677D0E3AAE}">
   <ds:schemaRefs>
     <ds:schemaRef ds:uri="http://schemas.openxmlformats.org/officeDocument/2006/bibliography"/>
   </ds:schemaRefs>

</xml_diff>